<commit_message>
Update File danh mục sản phẩm
</commit_message>
<xml_diff>
--- a/do_an/public/Danh mục sản phẩm/File text.docx
+++ b/do_an/public/Danh mục sản phẩm/File text.docx
@@ -1,6 +1,6 @@
 
 <file path=word/document.xml><?xml version="1.0" encoding="utf-8"?>
-<w:document xmlns:wpc="http://schemas.microsoft.com/office/word/2010/wordprocessingCanvas" xmlns:mc="http://schemas.openxmlformats.org/markup-compatibility/2006" xmlns:o="urn:schemas-microsoft-com:office:office" xmlns:r="http://schemas.openxmlformats.org/officeDocument/2006/relationships" xmlns:m="http://schemas.openxmlformats.org/officeDocument/2006/math" xmlns:v="urn:schemas-microsoft-com:vml" xmlns:wp14="http://schemas.microsoft.com/office/word/2010/wordprocessingDrawing" xmlns:wp="http://schemas.openxmlformats.org/drawingml/2006/wordprocessingDrawing" xmlns:w10="urn:schemas-microsoft-com:office:word" xmlns:w="http://schemas.openxmlformats.org/wordprocessingml/2006/main" xmlns:w14="http://schemas.microsoft.com/office/word/2010/wordml" xmlns:wpg="http://schemas.microsoft.com/office/word/2010/wordprocessingGroup" xmlns:wpi="http://schemas.microsoft.com/office/word/2010/wordprocessingInk" xmlns:wne="http://schemas.microsoft.com/office/word/2006/wordml" xmlns:wps="http://schemas.microsoft.com/office/word/2010/wordprocessingShape" mc:Ignorable="w14 wp14">
+<w:document xmlns:wpc="http://schemas.microsoft.com/office/word/2010/wordprocessingCanvas" xmlns:mc="http://schemas.openxmlformats.org/markup-compatibility/2006" xmlns:o="urn:schemas-microsoft-com:office:office" xmlns:r="http://schemas.openxmlformats.org/officeDocument/2006/relationships" xmlns:m="http://schemas.openxmlformats.org/officeDocument/2006/math" xmlns:v="urn:schemas-microsoft-com:vml" xmlns:wp14="http://schemas.microsoft.com/office/word/2010/wordprocessingDrawing" xmlns:wp="http://schemas.openxmlformats.org/drawingml/2006/wordprocessingDrawing" xmlns:w10="urn:schemas-microsoft-com:office:word" xmlns:w="http://schemas.openxmlformats.org/wordprocessingml/2006/main" xmlns:w14="http://schemas.microsoft.com/office/word/2010/wordml" xmlns:w15="http://schemas.microsoft.com/office/word/2012/wordml" xmlns:wpg="http://schemas.microsoft.com/office/word/2010/wordprocessingGroup" xmlns:wpi="http://schemas.microsoft.com/office/word/2010/wordprocessingInk" xmlns:wne="http://schemas.microsoft.com/office/word/2006/wordml" xmlns:wps="http://schemas.microsoft.com/office/word/2010/wordprocessingShape" mc:Ignorable="w14 w15 wp14">
   <w:body>
     <w:p>
       <w:pPr>
@@ -40,7 +40,7 @@
           <w:lang w:eastAsia="ja-JP"/>
         </w:rPr>
       </w:pPr>
-      <w:hyperlink r:id="rId6" w:history="1">
+      <w:hyperlink r:id="rId5" w:history="1">
         <w:r>
           <w:rPr>
             <w:rFonts w:ascii="Times New Roman" w:eastAsia="Times New Roman" w:hAnsi="Times New Roman" w:cs="Times New Roman"/>
@@ -68,7 +68,7 @@
           <w:lang w:eastAsia="ja-JP"/>
         </w:rPr>
       </w:pPr>
-      <w:hyperlink r:id="rId7" w:history="1">
+      <w:hyperlink r:id="rId6" w:history="1">
         <w:r>
           <w:rPr>
             <w:rFonts w:ascii="Times New Roman" w:eastAsia="Times New Roman" w:hAnsi="Times New Roman" w:cs="Times New Roman"/>
@@ -148,7 +148,7 @@
           <w:lang w:eastAsia="ja-JP"/>
         </w:rPr>
       </w:pPr>
-      <w:hyperlink r:id="rId8" w:history="1">
+      <w:hyperlink r:id="rId7" w:history="1">
         <w:r>
           <w:rPr>
             <w:rFonts w:ascii="Times New Roman" w:eastAsia="Times New Roman" w:hAnsi="Times New Roman" w:cs="Times New Roman"/>
@@ -177,7 +177,7 @@
           <w:lang w:eastAsia="ja-JP"/>
         </w:rPr>
       </w:pPr>
-      <w:hyperlink r:id="rId9" w:history="1">
+      <w:hyperlink r:id="rId8" w:history="1">
         <w:r>
           <w:rPr>
             <w:rFonts w:ascii="Times New Roman" w:eastAsia="Times New Roman" w:hAnsi="Times New Roman" w:cs="Times New Roman"/>
@@ -205,7 +205,7 @@
           <w:lang w:eastAsia="ja-JP"/>
         </w:rPr>
       </w:pPr>
-      <w:hyperlink r:id="rId10" w:history="1">
+      <w:hyperlink r:id="rId9" w:history="1">
         <w:r>
           <w:rPr>
             <w:rFonts w:ascii="Times New Roman" w:eastAsia="Times New Roman" w:hAnsi="Times New Roman" w:cs="Times New Roman"/>
@@ -357,7 +357,7 @@
           <w:lang w:eastAsia="ja-JP"/>
         </w:rPr>
       </w:pPr>
-      <w:hyperlink r:id="rId11" w:history="1">
+      <w:hyperlink r:id="rId10" w:history="1">
         <w:r>
           <w:rPr>
             <w:rFonts w:ascii="Times New Roman" w:eastAsia="Times New Roman" w:hAnsi="Times New Roman" w:cs="Times New Roman"/>
@@ -385,7 +385,7 @@
           <w:lang w:eastAsia="ja-JP"/>
         </w:rPr>
       </w:pPr>
-      <w:hyperlink r:id="rId12" w:history="1">
+      <w:hyperlink r:id="rId11" w:history="1">
         <w:r>
           <w:rPr>
             <w:rFonts w:ascii="Times New Roman" w:eastAsia="Times New Roman" w:hAnsi="Times New Roman" w:cs="Times New Roman"/>
@@ -414,7 +414,7 @@
           <w:lang w:eastAsia="ja-JP"/>
         </w:rPr>
       </w:pPr>
-      <w:hyperlink r:id="rId13" w:history="1">
+      <w:hyperlink r:id="rId12" w:history="1">
         <w:r>
           <w:rPr>
             <w:rFonts w:ascii="Times New Roman" w:eastAsia="Times New Roman" w:hAnsi="Times New Roman" w:cs="Times New Roman"/>
@@ -443,7 +443,7 @@
           <w:lang w:eastAsia="ja-JP"/>
         </w:rPr>
       </w:pPr>
-      <w:hyperlink r:id="rId14" w:history="1">
+      <w:hyperlink r:id="rId13" w:history="1">
         <w:r>
           <w:rPr>
             <w:rFonts w:ascii="Times New Roman" w:eastAsia="Times New Roman" w:hAnsi="Times New Roman" w:cs="Times New Roman"/>
@@ -472,7 +472,7 @@
           <w:lang w:eastAsia="ja-JP"/>
         </w:rPr>
       </w:pPr>
-      <w:hyperlink r:id="rId15" w:history="1">
+      <w:hyperlink r:id="rId14" w:history="1">
         <w:r>
           <w:rPr>
             <w:rFonts w:ascii="Times New Roman" w:eastAsia="Times New Roman" w:hAnsi="Times New Roman" w:cs="Times New Roman"/>
@@ -501,7 +501,7 @@
           <w:lang w:eastAsia="ja-JP"/>
         </w:rPr>
       </w:pPr>
-      <w:hyperlink r:id="rId16" w:history="1">
+      <w:hyperlink r:id="rId15" w:history="1">
         <w:r>
           <w:rPr>
             <w:rFonts w:ascii="Times New Roman" w:eastAsia="Times New Roman" w:hAnsi="Times New Roman" w:cs="Times New Roman"/>
@@ -529,7 +529,7 @@
           <w:lang w:eastAsia="ja-JP"/>
         </w:rPr>
       </w:pPr>
-      <w:hyperlink r:id="rId17" w:history="1">
+      <w:hyperlink r:id="rId16" w:history="1">
         <w:r>
           <w:rPr>
             <w:rFonts w:ascii="Times New Roman" w:eastAsia="Times New Roman" w:hAnsi="Times New Roman" w:cs="Times New Roman"/>
@@ -557,7 +557,7 @@
           <w:lang w:eastAsia="ja-JP"/>
         </w:rPr>
       </w:pPr>
-      <w:hyperlink r:id="rId18" w:history="1">
+      <w:hyperlink r:id="rId17" w:history="1">
         <w:r>
           <w:rPr>
             <w:rFonts w:ascii="Times New Roman" w:eastAsia="Times New Roman" w:hAnsi="Times New Roman" w:cs="Times New Roman"/>
@@ -586,7 +586,7 @@
           <w:lang w:eastAsia="ja-JP"/>
         </w:rPr>
       </w:pPr>
-      <w:hyperlink r:id="rId19" w:history="1">
+      <w:hyperlink r:id="rId18" w:history="1">
         <w:r>
           <w:rPr>
             <w:rFonts w:ascii="Arial" w:eastAsia="Times New Roman" w:hAnsi="Arial" w:cs="Arial"/>
@@ -617,7 +617,7 @@
           <w:lang w:eastAsia="ja-JP"/>
         </w:rPr>
       </w:pPr>
-      <w:hyperlink r:id="rId20" w:history="1">
+      <w:hyperlink r:id="rId19" w:history="1">
         <w:r>
           <w:rPr>
             <w:rFonts w:ascii="Arial" w:eastAsia="Times New Roman" w:hAnsi="Arial" w:cs="Arial"/>
@@ -647,7 +647,7 @@
           <w:lang w:eastAsia="ja-JP"/>
         </w:rPr>
       </w:pPr>
-      <w:hyperlink r:id="rId21" w:history="1">
+      <w:hyperlink r:id="rId20" w:history="1">
         <w:r>
           <w:rPr>
             <w:rFonts w:ascii="Arial" w:eastAsia="Times New Roman" w:hAnsi="Arial" w:cs="Arial"/>
@@ -677,7 +677,7 @@
           <w:lang w:eastAsia="ja-JP"/>
         </w:rPr>
       </w:pPr>
-      <w:hyperlink r:id="rId22" w:history="1">
+      <w:hyperlink r:id="rId21" w:history="1">
         <w:r>
           <w:rPr>
             <w:rFonts w:ascii="Arial" w:eastAsia="Times New Roman" w:hAnsi="Arial" w:cs="Arial"/>
@@ -707,7 +707,7 @@
           <w:lang w:eastAsia="ja-JP"/>
         </w:rPr>
       </w:pPr>
-      <w:hyperlink r:id="rId23" w:history="1">
+      <w:hyperlink r:id="rId22" w:history="1">
         <w:r>
           <w:rPr>
             <w:rFonts w:ascii="Arial" w:eastAsia="Times New Roman" w:hAnsi="Arial" w:cs="Arial"/>
@@ -748,7 +748,7 @@
           <w:lang w:eastAsia="ja-JP"/>
         </w:rPr>
       </w:pPr>
-      <w:hyperlink r:id="rId24" w:history="1">
+      <w:hyperlink r:id="rId23" w:history="1">
         <w:r>
           <w:rPr>
             <w:rFonts w:ascii="Times New Roman" w:eastAsia="Times New Roman" w:hAnsi="Times New Roman" w:cs="Times New Roman"/>
@@ -777,7 +777,7 @@
           <w:lang w:eastAsia="ja-JP"/>
         </w:rPr>
       </w:pPr>
-      <w:hyperlink r:id="rId25" w:history="1">
+      <w:hyperlink r:id="rId24" w:history="1">
         <w:r>
           <w:rPr>
             <w:rFonts w:ascii="Arial" w:eastAsia="Times New Roman" w:hAnsi="Arial" w:cs="Arial"/>
@@ -807,7 +807,7 @@
           <w:lang w:eastAsia="ja-JP"/>
         </w:rPr>
       </w:pPr>
-      <w:hyperlink r:id="rId26" w:history="1">
+      <w:hyperlink r:id="rId25" w:history="1">
         <w:r>
           <w:rPr>
             <w:rFonts w:ascii="Arial" w:eastAsia="Times New Roman" w:hAnsi="Arial" w:cs="Arial"/>
@@ -837,7 +837,7 @@
           <w:lang w:eastAsia="ja-JP"/>
         </w:rPr>
       </w:pPr>
-      <w:hyperlink r:id="rId27" w:history="1">
+      <w:hyperlink r:id="rId26" w:history="1">
         <w:r>
           <w:rPr>
             <w:rFonts w:ascii="Arial" w:eastAsia="Times New Roman" w:hAnsi="Arial" w:cs="Arial"/>
@@ -879,7 +879,7 @@
           <w:lang w:eastAsia="ja-JP"/>
         </w:rPr>
       </w:pPr>
-      <w:hyperlink r:id="rId28" w:history="1">
+      <w:hyperlink r:id="rId27" w:history="1">
         <w:r>
           <w:rPr>
             <w:rFonts w:ascii="Times New Roman" w:eastAsia="Times New Roman" w:hAnsi="Times New Roman" w:cs="Times New Roman"/>
@@ -908,7 +908,7 @@
           <w:lang w:eastAsia="ja-JP"/>
         </w:rPr>
       </w:pPr>
-      <w:hyperlink r:id="rId29" w:history="1">
+      <w:hyperlink r:id="rId28" w:history="1">
         <w:r>
           <w:rPr>
             <w:rFonts w:ascii="Arial" w:eastAsia="Times New Roman" w:hAnsi="Arial" w:cs="Arial"/>
@@ -938,7 +938,7 @@
           <w:lang w:eastAsia="ja-JP"/>
         </w:rPr>
       </w:pPr>
-      <w:hyperlink r:id="rId30" w:history="1">
+      <w:hyperlink r:id="rId29" w:history="1">
         <w:r>
           <w:rPr>
             <w:rFonts w:ascii="Arial" w:eastAsia="Times New Roman" w:hAnsi="Arial" w:cs="Arial"/>
@@ -968,7 +968,7 @@
           <w:lang w:eastAsia="ja-JP"/>
         </w:rPr>
       </w:pPr>
-      <w:hyperlink r:id="rId31" w:history="1">
+      <w:hyperlink r:id="rId30" w:history="1">
         <w:r>
           <w:rPr>
             <w:rFonts w:ascii="Arial" w:eastAsia="Times New Roman" w:hAnsi="Arial" w:cs="Arial"/>
@@ -999,7 +999,7 @@
           <w:lang w:eastAsia="ja-JP"/>
         </w:rPr>
       </w:pPr>
-      <w:hyperlink r:id="rId32" w:history="1">
+      <w:hyperlink r:id="rId31" w:history="1">
         <w:r>
           <w:rPr>
             <w:rFonts w:ascii="Arial" w:eastAsia="Times New Roman" w:hAnsi="Arial" w:cs="Arial"/>
@@ -1029,7 +1029,7 @@
           <w:lang w:eastAsia="ja-JP"/>
         </w:rPr>
       </w:pPr>
-      <w:hyperlink r:id="rId33" w:history="1">
+      <w:hyperlink r:id="rId32" w:history="1">
         <w:r>
           <w:rPr>
             <w:rFonts w:ascii="Arial" w:eastAsia="Times New Roman" w:hAnsi="Arial" w:cs="Arial"/>
@@ -1059,7 +1059,7 @@
           <w:lang w:eastAsia="ja-JP"/>
         </w:rPr>
       </w:pPr>
-      <w:hyperlink r:id="rId34" w:history="1">
+      <w:hyperlink r:id="rId33" w:history="1">
         <w:r>
           <w:rPr>
             <w:rFonts w:ascii="Arial" w:eastAsia="Times New Roman" w:hAnsi="Arial" w:cs="Arial"/>
@@ -1089,7 +1089,7 @@
           <w:lang w:eastAsia="ja-JP"/>
         </w:rPr>
       </w:pPr>
-      <w:hyperlink r:id="rId35" w:history="1">
+      <w:hyperlink r:id="rId34" w:history="1">
         <w:r>
           <w:rPr>
             <w:rFonts w:ascii="Arial" w:eastAsia="Times New Roman" w:hAnsi="Arial" w:cs="Arial"/>
@@ -1120,7 +1120,7 @@
           <w:lang w:eastAsia="ja-JP"/>
         </w:rPr>
       </w:pPr>
-      <w:hyperlink r:id="rId36" w:history="1">
+      <w:hyperlink r:id="rId35" w:history="1">
         <w:r>
           <w:rPr>
             <w:rFonts w:ascii="Arial" w:eastAsia="Times New Roman" w:hAnsi="Arial" w:cs="Arial"/>
@@ -1161,7 +1161,7 @@
           <w:lang w:eastAsia="ja-JP"/>
         </w:rPr>
       </w:pPr>
-      <w:hyperlink r:id="rId37" w:history="1">
+      <w:hyperlink r:id="rId36" w:history="1">
         <w:r>
           <w:rPr>
             <w:rFonts w:ascii="Times New Roman" w:eastAsia="Times New Roman" w:hAnsi="Times New Roman" w:cs="Times New Roman"/>
@@ -1792,7 +1792,7 @@
           <w:lang w:eastAsia="ja-JP"/>
         </w:rPr>
       </w:pPr>
-      <w:hyperlink r:id="rId38" w:history="1">
+      <w:hyperlink r:id="rId37" w:history="1">
         <w:r>
           <w:rPr>
             <w:rFonts w:ascii="Times New Roman" w:eastAsia="Times New Roman" w:hAnsi="Times New Roman" w:cs="Times New Roman"/>
@@ -1872,7 +1872,7 @@
           <w:lang w:eastAsia="ja-JP"/>
         </w:rPr>
       </w:pPr>
-      <w:hyperlink r:id="rId39" w:history="1">
+      <w:hyperlink r:id="rId38" w:history="1">
         <w:r>
           <w:rPr>
             <w:rFonts w:ascii="Times New Roman" w:eastAsia="Times New Roman" w:hAnsi="Times New Roman" w:cs="Times New Roman"/>
@@ -1978,7 +1978,7 @@
           <w:lang w:eastAsia="ja-JP"/>
         </w:rPr>
       </w:pPr>
-      <w:hyperlink r:id="rId40" w:history="1">
+      <w:hyperlink r:id="rId39" w:history="1">
         <w:r>
           <w:rPr>
             <w:rFonts w:ascii="Times New Roman" w:eastAsia="Times New Roman" w:hAnsi="Times New Roman" w:cs="Times New Roman"/>
@@ -2084,7 +2084,7 @@
           <w:lang w:eastAsia="ja-JP"/>
         </w:rPr>
       </w:pPr>
-      <w:hyperlink r:id="rId41" w:history="1">
+      <w:hyperlink r:id="rId40" w:history="1">
         <w:r>
           <w:rPr>
             <w:rFonts w:ascii="Times New Roman" w:eastAsia="Times New Roman" w:hAnsi="Times New Roman" w:cs="Times New Roman"/>
@@ -2190,7 +2190,7 @@
           <w:lang w:eastAsia="ja-JP"/>
         </w:rPr>
       </w:pPr>
-      <w:hyperlink r:id="rId42" w:history="1">
+      <w:hyperlink r:id="rId41" w:history="1">
         <w:r>
           <w:rPr>
             <w:rFonts w:ascii="Times New Roman" w:eastAsia="Times New Roman" w:hAnsi="Times New Roman" w:cs="Times New Roman"/>
@@ -2322,7 +2322,7 @@
           <w:lang w:eastAsia="ja-JP"/>
         </w:rPr>
       </w:pPr>
-      <w:hyperlink r:id="rId43" w:history="1">
+      <w:hyperlink r:id="rId42" w:history="1">
         <w:r>
           <w:rPr>
             <w:rFonts w:ascii="Times New Roman" w:eastAsia="Times New Roman" w:hAnsi="Times New Roman" w:cs="Times New Roman"/>
@@ -2350,7 +2350,7 @@
           <w:lang w:eastAsia="ja-JP"/>
         </w:rPr>
       </w:pPr>
-      <w:hyperlink r:id="rId44" w:history="1">
+      <w:hyperlink r:id="rId43" w:history="1">
         <w:r>
           <w:rPr>
             <w:rFonts w:ascii="Times New Roman" w:eastAsia="Times New Roman" w:hAnsi="Times New Roman" w:cs="Times New Roman"/>
@@ -2408,7 +2408,7 @@
           <w:szCs w:val="26"/>
         </w:rPr>
       </w:pPr>
-      <w:hyperlink r:id="rId45" w:history="1">
+      <w:hyperlink r:id="rId44" w:history="1">
         <w:r>
           <w:rPr>
             <w:rFonts w:ascii="Times New Roman" w:eastAsia="Times New Roman" w:hAnsi="Times New Roman" w:cs="Times New Roman"/>
@@ -2443,8 +2443,102 @@
         </w:rPr>
         <w:t>Bộ Sofa</w:t>
       </w:r>
-      <w:bookmarkStart w:id="0" w:name="_GoBack"/>
-      <w:bookmarkEnd w:id="0"/>
+    </w:p>
+    <w:p>
+      <w:pPr>
+        <w:pStyle w:val="ListParagraph"/>
+        <w:numPr>
+          <w:ilvl w:val="2"/>
+          <w:numId w:val="25"/>
+        </w:numPr>
+        <w:spacing w:after="0" w:line="360" w:lineRule="auto"/>
+        <w:rPr>
+          <w:rFonts w:ascii="Times New Roman" w:hAnsi="Times New Roman" w:cs="Times New Roman"/>
+          <w:sz w:val="26"/>
+          <w:szCs w:val="26"/>
+        </w:rPr>
+      </w:pPr>
+      <w:r>
+        <w:rPr>
+          <w:rFonts w:ascii="Times New Roman" w:eastAsia="Times New Roman" w:hAnsi="Times New Roman" w:cs="Times New Roman"/>
+          <w:sz w:val="26"/>
+          <w:szCs w:val="26"/>
+          <w:lang w:eastAsia="ja-JP"/>
+        </w:rPr>
+        <w:t>Giường</w:t>
+      </w:r>
+    </w:p>
+    <w:p>
+      <w:pPr>
+        <w:pStyle w:val="ListParagraph"/>
+        <w:numPr>
+          <w:ilvl w:val="2"/>
+          <w:numId w:val="25"/>
+        </w:numPr>
+        <w:spacing w:after="0" w:line="360" w:lineRule="auto"/>
+        <w:rPr>
+          <w:rFonts w:ascii="Times New Roman" w:hAnsi="Times New Roman" w:cs="Times New Roman"/>
+          <w:sz w:val="26"/>
+          <w:szCs w:val="26"/>
+        </w:rPr>
+      </w:pPr>
+      <w:r>
+        <w:rPr>
+          <w:rFonts w:ascii="Times New Roman" w:eastAsia="Times New Roman" w:hAnsi="Times New Roman" w:cs="Times New Roman"/>
+          <w:sz w:val="26"/>
+          <w:szCs w:val="26"/>
+          <w:lang w:eastAsia="ja-JP"/>
+        </w:rPr>
+        <w:t>Bàn</w:t>
+      </w:r>
+    </w:p>
+    <w:p>
+      <w:pPr>
+        <w:pStyle w:val="ListParagraph"/>
+        <w:numPr>
+          <w:ilvl w:val="2"/>
+          <w:numId w:val="25"/>
+        </w:numPr>
+        <w:spacing w:after="0" w:line="360" w:lineRule="auto"/>
+        <w:rPr>
+          <w:rFonts w:ascii="Times New Roman" w:hAnsi="Times New Roman" w:cs="Times New Roman"/>
+          <w:sz w:val="26"/>
+          <w:szCs w:val="26"/>
+        </w:rPr>
+      </w:pPr>
+      <w:r>
+        <w:rPr>
+          <w:rFonts w:ascii="Times New Roman" w:eastAsia="Times New Roman" w:hAnsi="Times New Roman" w:cs="Times New Roman"/>
+          <w:sz w:val="26"/>
+          <w:szCs w:val="26"/>
+          <w:lang w:eastAsia="ja-JP"/>
+        </w:rPr>
+        <w:t>Ghế</w:t>
+      </w:r>
+    </w:p>
+    <w:p>
+      <w:pPr>
+        <w:pStyle w:val="ListParagraph"/>
+        <w:numPr>
+          <w:ilvl w:val="2"/>
+          <w:numId w:val="25"/>
+        </w:numPr>
+        <w:spacing w:after="0" w:line="360" w:lineRule="auto"/>
+        <w:rPr>
+          <w:rFonts w:ascii="Times New Roman" w:hAnsi="Times New Roman" w:cs="Times New Roman"/>
+          <w:sz w:val="26"/>
+          <w:szCs w:val="26"/>
+        </w:rPr>
+      </w:pPr>
+      <w:r>
+        <w:rPr>
+          <w:rFonts w:ascii="Times New Roman" w:eastAsia="Times New Roman" w:hAnsi="Times New Roman" w:cs="Times New Roman"/>
+          <w:sz w:val="26"/>
+          <w:szCs w:val="26"/>
+          <w:lang w:eastAsia="ja-JP"/>
+        </w:rPr>
+        <w:t>Tủ</w:t>
+      </w:r>
     </w:p>
     <w:p>
       <w:pPr>
@@ -2462,7 +2556,7 @@
           <w:lang w:eastAsia="ja-JP"/>
         </w:rPr>
       </w:pPr>
-      <w:hyperlink r:id="rId46" w:history="1">
+      <w:hyperlink r:id="rId45" w:history="1">
         <w:r>
           <w:rPr>
             <w:rFonts w:ascii="Times New Roman" w:eastAsia="Times New Roman" w:hAnsi="Times New Roman" w:cs="Times New Roman"/>
@@ -2490,7 +2584,7 @@
           <w:lang w:eastAsia="ja-JP"/>
         </w:rPr>
       </w:pPr>
-      <w:hyperlink r:id="rId47" w:history="1">
+      <w:hyperlink r:id="rId46" w:history="1">
         <w:r>
           <w:rPr>
             <w:rFonts w:ascii="Times New Roman" w:eastAsia="Times New Roman" w:hAnsi="Times New Roman" w:cs="Times New Roman"/>
@@ -2552,6 +2646,75 @@
       <w:pPr>
         <w:pStyle w:val="ListParagraph"/>
         <w:numPr>
+          <w:ilvl w:val="2"/>
+          <w:numId w:val="25"/>
+        </w:numPr>
+        <w:spacing w:after="0" w:line="360" w:lineRule="auto"/>
+        <w:rPr>
+          <w:rFonts w:ascii="Times New Roman" w:hAnsi="Times New Roman" w:cs="Times New Roman"/>
+          <w:sz w:val="26"/>
+          <w:szCs w:val="26"/>
+        </w:rPr>
+      </w:pPr>
+      <w:r>
+        <w:rPr>
+          <w:rFonts w:ascii="Times New Roman" w:hAnsi="Times New Roman" w:cs="Times New Roman"/>
+          <w:sz w:val="26"/>
+          <w:szCs w:val="26"/>
+        </w:rPr>
+        <w:t>Giày</w:t>
+      </w:r>
+    </w:p>
+    <w:p>
+      <w:pPr>
+        <w:pStyle w:val="ListParagraph"/>
+        <w:numPr>
+          <w:ilvl w:val="2"/>
+          <w:numId w:val="25"/>
+        </w:numPr>
+        <w:spacing w:after="0" w:line="360" w:lineRule="auto"/>
+        <w:rPr>
+          <w:rFonts w:ascii="Times New Roman" w:hAnsi="Times New Roman" w:cs="Times New Roman"/>
+          <w:sz w:val="26"/>
+          <w:szCs w:val="26"/>
+        </w:rPr>
+      </w:pPr>
+      <w:r>
+        <w:rPr>
+          <w:rFonts w:ascii="Times New Roman" w:hAnsi="Times New Roman" w:cs="Times New Roman"/>
+          <w:sz w:val="26"/>
+          <w:szCs w:val="26"/>
+        </w:rPr>
+        <w:t>Quần áo</w:t>
+      </w:r>
+    </w:p>
+    <w:p>
+      <w:pPr>
+        <w:pStyle w:val="ListParagraph"/>
+        <w:numPr>
+          <w:ilvl w:val="2"/>
+          <w:numId w:val="25"/>
+        </w:numPr>
+        <w:spacing w:after="0" w:line="360" w:lineRule="auto"/>
+        <w:rPr>
+          <w:rFonts w:ascii="Times New Roman" w:hAnsi="Times New Roman" w:cs="Times New Roman"/>
+          <w:sz w:val="26"/>
+          <w:szCs w:val="26"/>
+        </w:rPr>
+      </w:pPr>
+      <w:r>
+        <w:rPr>
+          <w:rFonts w:ascii="Times New Roman" w:hAnsi="Times New Roman" w:cs="Times New Roman"/>
+          <w:sz w:val="26"/>
+          <w:szCs w:val="26"/>
+        </w:rPr>
+        <w:t>Quả Bóng</w:t>
+      </w:r>
+    </w:p>
+    <w:p>
+      <w:pPr>
+        <w:pStyle w:val="ListParagraph"/>
+        <w:numPr>
           <w:ilvl w:val="1"/>
           <w:numId w:val="25"/>
         </w:numPr>
@@ -2575,6 +2738,75 @@
       <w:pPr>
         <w:pStyle w:val="ListParagraph"/>
         <w:numPr>
+          <w:ilvl w:val="2"/>
+          <w:numId w:val="25"/>
+        </w:numPr>
+        <w:spacing w:after="0" w:line="360" w:lineRule="auto"/>
+        <w:rPr>
+          <w:rFonts w:ascii="Times New Roman" w:hAnsi="Times New Roman" w:cs="Times New Roman"/>
+          <w:sz w:val="26"/>
+          <w:szCs w:val="26"/>
+        </w:rPr>
+      </w:pPr>
+      <w:r>
+        <w:rPr>
+          <w:rFonts w:ascii="Times New Roman" w:hAnsi="Times New Roman" w:cs="Times New Roman"/>
+          <w:sz w:val="26"/>
+          <w:szCs w:val="26"/>
+        </w:rPr>
+        <w:t>Vợt</w:t>
+      </w:r>
+    </w:p>
+    <w:p>
+      <w:pPr>
+        <w:pStyle w:val="ListParagraph"/>
+        <w:numPr>
+          <w:ilvl w:val="2"/>
+          <w:numId w:val="25"/>
+        </w:numPr>
+        <w:spacing w:after="0" w:line="360" w:lineRule="auto"/>
+        <w:rPr>
+          <w:rFonts w:ascii="Times New Roman" w:hAnsi="Times New Roman" w:cs="Times New Roman"/>
+          <w:sz w:val="26"/>
+          <w:szCs w:val="26"/>
+        </w:rPr>
+      </w:pPr>
+      <w:r>
+        <w:rPr>
+          <w:rFonts w:ascii="Times New Roman" w:hAnsi="Times New Roman" w:cs="Times New Roman"/>
+          <w:sz w:val="26"/>
+          <w:szCs w:val="26"/>
+        </w:rPr>
+        <w:t>Giày</w:t>
+      </w:r>
+    </w:p>
+    <w:p>
+      <w:pPr>
+        <w:pStyle w:val="ListParagraph"/>
+        <w:numPr>
+          <w:ilvl w:val="2"/>
+          <w:numId w:val="25"/>
+        </w:numPr>
+        <w:spacing w:after="0" w:line="360" w:lineRule="auto"/>
+        <w:rPr>
+          <w:rFonts w:ascii="Times New Roman" w:hAnsi="Times New Roman" w:cs="Times New Roman"/>
+          <w:sz w:val="26"/>
+          <w:szCs w:val="26"/>
+        </w:rPr>
+      </w:pPr>
+      <w:r>
+        <w:rPr>
+          <w:rFonts w:ascii="Times New Roman" w:hAnsi="Times New Roman" w:cs="Times New Roman"/>
+          <w:sz w:val="26"/>
+          <w:szCs w:val="26"/>
+        </w:rPr>
+        <w:t>Thời trang Tennis</w:t>
+      </w:r>
+    </w:p>
+    <w:p>
+      <w:pPr>
+        <w:pStyle w:val="ListParagraph"/>
+        <w:numPr>
           <w:ilvl w:val="1"/>
           <w:numId w:val="25"/>
         </w:numPr>
@@ -2598,6 +2830,75 @@
       <w:pPr>
         <w:pStyle w:val="ListParagraph"/>
         <w:numPr>
+          <w:ilvl w:val="2"/>
+          <w:numId w:val="25"/>
+        </w:numPr>
+        <w:spacing w:after="0" w:line="360" w:lineRule="auto"/>
+        <w:rPr>
+          <w:rFonts w:ascii="Times New Roman" w:hAnsi="Times New Roman" w:cs="Times New Roman"/>
+          <w:sz w:val="26"/>
+          <w:szCs w:val="26"/>
+        </w:rPr>
+      </w:pPr>
+      <w:r>
+        <w:rPr>
+          <w:rFonts w:ascii="Times New Roman" w:hAnsi="Times New Roman" w:cs="Times New Roman"/>
+          <w:sz w:val="26"/>
+          <w:szCs w:val="26"/>
+        </w:rPr>
+        <w:t>Đồ bơi nữ</w:t>
+      </w:r>
+    </w:p>
+    <w:p>
+      <w:pPr>
+        <w:pStyle w:val="ListParagraph"/>
+        <w:numPr>
+          <w:ilvl w:val="2"/>
+          <w:numId w:val="25"/>
+        </w:numPr>
+        <w:spacing w:after="0" w:line="360" w:lineRule="auto"/>
+        <w:rPr>
+          <w:rFonts w:ascii="Times New Roman" w:hAnsi="Times New Roman" w:cs="Times New Roman"/>
+          <w:sz w:val="26"/>
+          <w:szCs w:val="26"/>
+        </w:rPr>
+      </w:pPr>
+      <w:r>
+        <w:rPr>
+          <w:rFonts w:ascii="Times New Roman" w:hAnsi="Times New Roman" w:cs="Times New Roman"/>
+          <w:sz w:val="26"/>
+          <w:szCs w:val="26"/>
+        </w:rPr>
+        <w:t>Đồ bơi nam</w:t>
+      </w:r>
+    </w:p>
+    <w:p>
+      <w:pPr>
+        <w:pStyle w:val="ListParagraph"/>
+        <w:numPr>
+          <w:ilvl w:val="2"/>
+          <w:numId w:val="25"/>
+        </w:numPr>
+        <w:spacing w:after="0" w:line="360" w:lineRule="auto"/>
+        <w:rPr>
+          <w:rFonts w:ascii="Times New Roman" w:hAnsi="Times New Roman" w:cs="Times New Roman"/>
+          <w:sz w:val="26"/>
+          <w:szCs w:val="26"/>
+        </w:rPr>
+      </w:pPr>
+      <w:r>
+        <w:rPr>
+          <w:rFonts w:ascii="Times New Roman" w:hAnsi="Times New Roman" w:cs="Times New Roman"/>
+          <w:sz w:val="26"/>
+          <w:szCs w:val="26"/>
+        </w:rPr>
+        <w:t>Kinh bơi</w:t>
+      </w:r>
+    </w:p>
+    <w:p>
+      <w:pPr>
+        <w:pStyle w:val="ListParagraph"/>
+        <w:numPr>
           <w:ilvl w:val="1"/>
           <w:numId w:val="25"/>
         </w:numPr>
@@ -2621,6 +2922,98 @@
       <w:pPr>
         <w:pStyle w:val="ListParagraph"/>
         <w:numPr>
+          <w:ilvl w:val="2"/>
+          <w:numId w:val="25"/>
+        </w:numPr>
+        <w:spacing w:after="0" w:line="360" w:lineRule="auto"/>
+        <w:rPr>
+          <w:rFonts w:ascii="Times New Roman" w:hAnsi="Times New Roman" w:cs="Times New Roman"/>
+          <w:sz w:val="26"/>
+          <w:szCs w:val="26"/>
+        </w:rPr>
+      </w:pPr>
+      <w:r>
+        <w:rPr>
+          <w:rFonts w:ascii="Times New Roman" w:hAnsi="Times New Roman" w:cs="Times New Roman"/>
+          <w:sz w:val="26"/>
+          <w:szCs w:val="26"/>
+        </w:rPr>
+        <w:t>Máy tập chạy bộ</w:t>
+      </w:r>
+    </w:p>
+    <w:p>
+      <w:pPr>
+        <w:pStyle w:val="ListParagraph"/>
+        <w:numPr>
+          <w:ilvl w:val="2"/>
+          <w:numId w:val="25"/>
+        </w:numPr>
+        <w:spacing w:after="0" w:line="360" w:lineRule="auto"/>
+        <w:rPr>
+          <w:rFonts w:ascii="Times New Roman" w:hAnsi="Times New Roman" w:cs="Times New Roman"/>
+          <w:sz w:val="26"/>
+          <w:szCs w:val="26"/>
+        </w:rPr>
+      </w:pPr>
+      <w:r>
+        <w:rPr>
+          <w:rFonts w:ascii="Times New Roman" w:hAnsi="Times New Roman" w:cs="Times New Roman"/>
+          <w:sz w:val="26"/>
+          <w:szCs w:val="26"/>
+        </w:rPr>
+        <w:t>Máy tập đạp xe</w:t>
+      </w:r>
+    </w:p>
+    <w:p>
+      <w:pPr>
+        <w:pStyle w:val="ListParagraph"/>
+        <w:numPr>
+          <w:ilvl w:val="2"/>
+          <w:numId w:val="25"/>
+        </w:numPr>
+        <w:spacing w:after="0" w:line="360" w:lineRule="auto"/>
+        <w:rPr>
+          <w:rFonts w:ascii="Times New Roman" w:hAnsi="Times New Roman" w:cs="Times New Roman"/>
+          <w:sz w:val="26"/>
+          <w:szCs w:val="26"/>
+        </w:rPr>
+      </w:pPr>
+      <w:r>
+        <w:rPr>
+          <w:rFonts w:ascii="Times New Roman" w:hAnsi="Times New Roman" w:cs="Times New Roman"/>
+          <w:sz w:val="26"/>
+          <w:szCs w:val="26"/>
+        </w:rPr>
+        <w:t>Máy tập đa năng</w:t>
+      </w:r>
+    </w:p>
+    <w:p>
+      <w:pPr>
+        <w:pStyle w:val="ListParagraph"/>
+        <w:numPr>
+          <w:ilvl w:val="2"/>
+          <w:numId w:val="25"/>
+        </w:numPr>
+        <w:spacing w:after="0" w:line="360" w:lineRule="auto"/>
+        <w:rPr>
+          <w:rFonts w:ascii="Times New Roman" w:hAnsi="Times New Roman" w:cs="Times New Roman"/>
+          <w:sz w:val="26"/>
+          <w:szCs w:val="26"/>
+        </w:rPr>
+      </w:pPr>
+      <w:r>
+        <w:rPr>
+          <w:rFonts w:ascii="Times New Roman" w:hAnsi="Times New Roman" w:cs="Times New Roman"/>
+          <w:sz w:val="26"/>
+          <w:szCs w:val="26"/>
+        </w:rPr>
+        <w:t>Máy tập giảm eo</w:t>
+      </w:r>
+    </w:p>
+    <w:p>
+      <w:pPr>
+        <w:pStyle w:val="ListParagraph"/>
+        <w:numPr>
           <w:ilvl w:val="0"/>
           <w:numId w:val="25"/>
         </w:numPr>
@@ -2667,6 +3060,76 @@
       <w:pPr>
         <w:pStyle w:val="ListParagraph"/>
         <w:numPr>
+          <w:ilvl w:val="2"/>
+          <w:numId w:val="25"/>
+        </w:numPr>
+        <w:spacing w:after="0" w:line="360" w:lineRule="auto"/>
+        <w:rPr>
+          <w:rFonts w:ascii="Times New Roman" w:hAnsi="Times New Roman" w:cs="Times New Roman"/>
+          <w:sz w:val="26"/>
+          <w:szCs w:val="26"/>
+        </w:rPr>
+      </w:pPr>
+      <w:r>
+        <w:rPr>
+          <w:rFonts w:ascii="Times New Roman" w:hAnsi="Times New Roman" w:cs="Times New Roman"/>
+          <w:sz w:val="26"/>
+          <w:szCs w:val="26"/>
+        </w:rPr>
+        <w:lastRenderedPageBreak/>
+        <w:t>Xe mô hình</w:t>
+      </w:r>
+    </w:p>
+    <w:p>
+      <w:pPr>
+        <w:pStyle w:val="ListParagraph"/>
+        <w:numPr>
+          <w:ilvl w:val="2"/>
+          <w:numId w:val="25"/>
+        </w:numPr>
+        <w:spacing w:after="0" w:line="360" w:lineRule="auto"/>
+        <w:rPr>
+          <w:rFonts w:ascii="Times New Roman" w:hAnsi="Times New Roman" w:cs="Times New Roman"/>
+          <w:sz w:val="26"/>
+          <w:szCs w:val="26"/>
+        </w:rPr>
+      </w:pPr>
+      <w:r>
+        <w:rPr>
+          <w:rFonts w:ascii="Times New Roman" w:hAnsi="Times New Roman" w:cs="Times New Roman"/>
+          <w:sz w:val="26"/>
+          <w:szCs w:val="26"/>
+        </w:rPr>
+        <w:t>Đồ chơi giáo dục</w:t>
+      </w:r>
+    </w:p>
+    <w:p>
+      <w:pPr>
+        <w:pStyle w:val="ListParagraph"/>
+        <w:numPr>
+          <w:ilvl w:val="2"/>
+          <w:numId w:val="25"/>
+        </w:numPr>
+        <w:spacing w:after="0" w:line="360" w:lineRule="auto"/>
+        <w:rPr>
+          <w:rFonts w:ascii="Times New Roman" w:hAnsi="Times New Roman" w:cs="Times New Roman"/>
+          <w:sz w:val="26"/>
+          <w:szCs w:val="26"/>
+        </w:rPr>
+      </w:pPr>
+      <w:r>
+        <w:rPr>
+          <w:rFonts w:ascii="Times New Roman" w:hAnsi="Times New Roman" w:cs="Times New Roman"/>
+          <w:sz w:val="26"/>
+          <w:szCs w:val="26"/>
+        </w:rPr>
+        <w:t>Đồ chơi xây dựng</w:t>
+      </w:r>
+    </w:p>
+    <w:p>
+      <w:pPr>
+        <w:pStyle w:val="ListParagraph"/>
+        <w:numPr>
           <w:ilvl w:val="1"/>
           <w:numId w:val="25"/>
         </w:numPr>
@@ -2690,6 +3153,75 @@
       <w:pPr>
         <w:pStyle w:val="ListParagraph"/>
         <w:numPr>
+          <w:ilvl w:val="2"/>
+          <w:numId w:val="25"/>
+        </w:numPr>
+        <w:spacing w:after="0" w:line="360" w:lineRule="auto"/>
+        <w:rPr>
+          <w:rFonts w:ascii="Times New Roman" w:hAnsi="Times New Roman" w:cs="Times New Roman"/>
+          <w:sz w:val="26"/>
+          <w:szCs w:val="26"/>
+        </w:rPr>
+      </w:pPr>
+      <w:r>
+        <w:rPr>
+          <w:rFonts w:ascii="Times New Roman" w:hAnsi="Times New Roman" w:cs="Times New Roman"/>
+          <w:sz w:val="26"/>
+          <w:szCs w:val="26"/>
+        </w:rPr>
+        <w:t>Búp bê</w:t>
+      </w:r>
+    </w:p>
+    <w:p>
+      <w:pPr>
+        <w:pStyle w:val="ListParagraph"/>
+        <w:numPr>
+          <w:ilvl w:val="2"/>
+          <w:numId w:val="25"/>
+        </w:numPr>
+        <w:spacing w:after="0" w:line="360" w:lineRule="auto"/>
+        <w:rPr>
+          <w:rFonts w:ascii="Times New Roman" w:hAnsi="Times New Roman" w:cs="Times New Roman"/>
+          <w:sz w:val="26"/>
+          <w:szCs w:val="26"/>
+        </w:rPr>
+      </w:pPr>
+      <w:r>
+        <w:rPr>
+          <w:rFonts w:ascii="Times New Roman" w:hAnsi="Times New Roman" w:cs="Times New Roman"/>
+          <w:sz w:val="26"/>
+          <w:szCs w:val="26"/>
+        </w:rPr>
+        <w:t>Gấu bông</w:t>
+      </w:r>
+    </w:p>
+    <w:p>
+      <w:pPr>
+        <w:pStyle w:val="ListParagraph"/>
+        <w:numPr>
+          <w:ilvl w:val="2"/>
+          <w:numId w:val="25"/>
+        </w:numPr>
+        <w:spacing w:after="0" w:line="360" w:lineRule="auto"/>
+        <w:rPr>
+          <w:rFonts w:ascii="Times New Roman" w:hAnsi="Times New Roman" w:cs="Times New Roman"/>
+          <w:sz w:val="26"/>
+          <w:szCs w:val="26"/>
+        </w:rPr>
+      </w:pPr>
+      <w:r>
+        <w:rPr>
+          <w:rFonts w:ascii="Times New Roman" w:hAnsi="Times New Roman" w:cs="Times New Roman"/>
+          <w:sz w:val="26"/>
+          <w:szCs w:val="26"/>
+        </w:rPr>
+        <w:t>Búp bê giấy</w:t>
+      </w:r>
+    </w:p>
+    <w:p>
+      <w:pPr>
+        <w:pStyle w:val="ListParagraph"/>
+        <w:numPr>
           <w:ilvl w:val="1"/>
           <w:numId w:val="25"/>
         </w:numPr>
@@ -2713,6 +3245,75 @@
       <w:pPr>
         <w:pStyle w:val="ListParagraph"/>
         <w:numPr>
+          <w:ilvl w:val="2"/>
+          <w:numId w:val="25"/>
+        </w:numPr>
+        <w:spacing w:after="0" w:line="360" w:lineRule="auto"/>
+        <w:rPr>
+          <w:rFonts w:ascii="Times New Roman" w:hAnsi="Times New Roman" w:cs="Times New Roman"/>
+          <w:sz w:val="26"/>
+          <w:szCs w:val="26"/>
+        </w:rPr>
+      </w:pPr>
+      <w:r>
+        <w:rPr>
+          <w:rFonts w:ascii="Times New Roman" w:hAnsi="Times New Roman" w:cs="Times New Roman"/>
+          <w:sz w:val="26"/>
+          <w:szCs w:val="26"/>
+        </w:rPr>
+        <w:t>Trò chơi</w:t>
+      </w:r>
+    </w:p>
+    <w:p>
+      <w:pPr>
+        <w:pStyle w:val="ListParagraph"/>
+        <w:numPr>
+          <w:ilvl w:val="2"/>
+          <w:numId w:val="25"/>
+        </w:numPr>
+        <w:spacing w:after="0" w:line="360" w:lineRule="auto"/>
+        <w:rPr>
+          <w:rFonts w:ascii="Times New Roman" w:hAnsi="Times New Roman" w:cs="Times New Roman"/>
+          <w:sz w:val="26"/>
+          <w:szCs w:val="26"/>
+        </w:rPr>
+      </w:pPr>
+      <w:r>
+        <w:rPr>
+          <w:rFonts w:ascii="Times New Roman" w:hAnsi="Times New Roman" w:cs="Times New Roman"/>
+          <w:sz w:val="26"/>
+          <w:szCs w:val="26"/>
+        </w:rPr>
+        <w:t>Thẻ chơi game</w:t>
+      </w:r>
+    </w:p>
+    <w:p>
+      <w:pPr>
+        <w:pStyle w:val="ListParagraph"/>
+        <w:numPr>
+          <w:ilvl w:val="2"/>
+          <w:numId w:val="25"/>
+        </w:numPr>
+        <w:spacing w:after="0" w:line="360" w:lineRule="auto"/>
+        <w:rPr>
+          <w:rFonts w:ascii="Times New Roman" w:hAnsi="Times New Roman" w:cs="Times New Roman"/>
+          <w:sz w:val="26"/>
+          <w:szCs w:val="26"/>
+        </w:rPr>
+      </w:pPr>
+      <w:r>
+        <w:rPr>
+          <w:rFonts w:ascii="Times New Roman" w:hAnsi="Times New Roman" w:cs="Times New Roman"/>
+          <w:sz w:val="26"/>
+          <w:szCs w:val="26"/>
+        </w:rPr>
+        <w:t>Bộ phụ kiện</w:t>
+      </w:r>
+    </w:p>
+    <w:p>
+      <w:pPr>
+        <w:pStyle w:val="ListParagraph"/>
+        <w:numPr>
           <w:ilvl w:val="0"/>
           <w:numId w:val="25"/>
         </w:numPr>
@@ -2759,6 +3360,52 @@
       <w:pPr>
         <w:pStyle w:val="ListParagraph"/>
         <w:numPr>
+          <w:ilvl w:val="2"/>
+          <w:numId w:val="25"/>
+        </w:numPr>
+        <w:spacing w:after="0" w:line="360" w:lineRule="auto"/>
+        <w:rPr>
+          <w:rFonts w:ascii="Times New Roman" w:hAnsi="Times New Roman" w:cs="Times New Roman"/>
+          <w:sz w:val="26"/>
+          <w:szCs w:val="26"/>
+        </w:rPr>
+      </w:pPr>
+      <w:r>
+        <w:rPr>
+          <w:rFonts w:ascii="Times New Roman" w:hAnsi="Times New Roman" w:cs="Times New Roman"/>
+          <w:sz w:val="26"/>
+          <w:szCs w:val="26"/>
+        </w:rPr>
+        <w:t>Sách bản thảo cổ</w:t>
+      </w:r>
+    </w:p>
+    <w:p>
+      <w:pPr>
+        <w:pStyle w:val="ListParagraph"/>
+        <w:numPr>
+          <w:ilvl w:val="2"/>
+          <w:numId w:val="25"/>
+        </w:numPr>
+        <w:spacing w:after="0" w:line="360" w:lineRule="auto"/>
+        <w:rPr>
+          <w:rFonts w:ascii="Times New Roman" w:hAnsi="Times New Roman" w:cs="Times New Roman"/>
+          <w:sz w:val="26"/>
+          <w:szCs w:val="26"/>
+        </w:rPr>
+      </w:pPr>
+      <w:r>
+        <w:rPr>
+          <w:rFonts w:ascii="Times New Roman" w:hAnsi="Times New Roman" w:cs="Times New Roman"/>
+          <w:sz w:val="26"/>
+          <w:szCs w:val="26"/>
+        </w:rPr>
+        <w:t>Nhạc cụ cổ</w:t>
+      </w:r>
+    </w:p>
+    <w:p>
+      <w:pPr>
+        <w:pStyle w:val="ListParagraph"/>
+        <w:numPr>
           <w:ilvl w:val="1"/>
           <w:numId w:val="25"/>
         </w:numPr>
@@ -2782,6 +3429,75 @@
       <w:pPr>
         <w:pStyle w:val="ListParagraph"/>
         <w:numPr>
+          <w:ilvl w:val="2"/>
+          <w:numId w:val="25"/>
+        </w:numPr>
+        <w:spacing w:after="0" w:line="360" w:lineRule="auto"/>
+        <w:rPr>
+          <w:rFonts w:ascii="Times New Roman" w:hAnsi="Times New Roman" w:cs="Times New Roman"/>
+          <w:sz w:val="26"/>
+          <w:szCs w:val="26"/>
+        </w:rPr>
+      </w:pPr>
+      <w:r>
+        <w:rPr>
+          <w:rFonts w:ascii="Times New Roman" w:hAnsi="Times New Roman" w:cs="Times New Roman"/>
+          <w:sz w:val="26"/>
+          <w:szCs w:val="26"/>
+        </w:rPr>
+        <w:t xml:space="preserve">Tivi </w:t>
+      </w:r>
+    </w:p>
+    <w:p>
+      <w:pPr>
+        <w:pStyle w:val="ListParagraph"/>
+        <w:numPr>
+          <w:ilvl w:val="2"/>
+          <w:numId w:val="25"/>
+        </w:numPr>
+        <w:spacing w:after="0" w:line="360" w:lineRule="auto"/>
+        <w:rPr>
+          <w:rFonts w:ascii="Times New Roman" w:hAnsi="Times New Roman" w:cs="Times New Roman"/>
+          <w:sz w:val="26"/>
+          <w:szCs w:val="26"/>
+        </w:rPr>
+      </w:pPr>
+      <w:r>
+        <w:rPr>
+          <w:rFonts w:ascii="Times New Roman" w:hAnsi="Times New Roman" w:cs="Times New Roman"/>
+          <w:sz w:val="26"/>
+          <w:szCs w:val="26"/>
+        </w:rPr>
+        <w:t>Đồng hồ</w:t>
+      </w:r>
+    </w:p>
+    <w:p>
+      <w:pPr>
+        <w:pStyle w:val="ListParagraph"/>
+        <w:numPr>
+          <w:ilvl w:val="2"/>
+          <w:numId w:val="25"/>
+        </w:numPr>
+        <w:spacing w:after="0" w:line="360" w:lineRule="auto"/>
+        <w:rPr>
+          <w:rFonts w:ascii="Times New Roman" w:hAnsi="Times New Roman" w:cs="Times New Roman"/>
+          <w:sz w:val="26"/>
+          <w:szCs w:val="26"/>
+        </w:rPr>
+      </w:pPr>
+      <w:r>
+        <w:rPr>
+          <w:rFonts w:ascii="Times New Roman" w:hAnsi="Times New Roman" w:cs="Times New Roman"/>
+          <w:sz w:val="26"/>
+          <w:szCs w:val="26"/>
+        </w:rPr>
+        <w:t>Máy quay đĩa</w:t>
+      </w:r>
+    </w:p>
+    <w:p>
+      <w:pPr>
+        <w:pStyle w:val="ListParagraph"/>
+        <w:numPr>
           <w:ilvl w:val="1"/>
           <w:numId w:val="25"/>
         </w:numPr>
@@ -2805,6 +3521,75 @@
       <w:pPr>
         <w:pStyle w:val="ListParagraph"/>
         <w:numPr>
+          <w:ilvl w:val="2"/>
+          <w:numId w:val="25"/>
+        </w:numPr>
+        <w:spacing w:after="0" w:line="360" w:lineRule="auto"/>
+        <w:rPr>
+          <w:rFonts w:ascii="Times New Roman" w:hAnsi="Times New Roman" w:cs="Times New Roman"/>
+          <w:sz w:val="26"/>
+          <w:szCs w:val="26"/>
+        </w:rPr>
+      </w:pPr>
+      <w:r>
+        <w:rPr>
+          <w:rFonts w:ascii="Times New Roman" w:hAnsi="Times New Roman" w:cs="Times New Roman"/>
+          <w:sz w:val="26"/>
+          <w:szCs w:val="26"/>
+        </w:rPr>
+        <w:t>Tiền xu cổ</w:t>
+      </w:r>
+    </w:p>
+    <w:p>
+      <w:pPr>
+        <w:pStyle w:val="ListParagraph"/>
+        <w:numPr>
+          <w:ilvl w:val="2"/>
+          <w:numId w:val="25"/>
+        </w:numPr>
+        <w:spacing w:after="0" w:line="360" w:lineRule="auto"/>
+        <w:rPr>
+          <w:rFonts w:ascii="Times New Roman" w:hAnsi="Times New Roman" w:cs="Times New Roman"/>
+          <w:sz w:val="26"/>
+          <w:szCs w:val="26"/>
+        </w:rPr>
+      </w:pPr>
+      <w:r>
+        <w:rPr>
+          <w:rFonts w:ascii="Times New Roman" w:hAnsi="Times New Roman" w:cs="Times New Roman"/>
+          <w:sz w:val="26"/>
+          <w:szCs w:val="26"/>
+        </w:rPr>
+        <w:t>Tiền xu thế giới</w:t>
+      </w:r>
+    </w:p>
+    <w:p>
+      <w:pPr>
+        <w:pStyle w:val="ListParagraph"/>
+        <w:numPr>
+          <w:ilvl w:val="2"/>
+          <w:numId w:val="25"/>
+        </w:numPr>
+        <w:spacing w:after="0" w:line="360" w:lineRule="auto"/>
+        <w:rPr>
+          <w:rFonts w:ascii="Times New Roman" w:hAnsi="Times New Roman" w:cs="Times New Roman"/>
+          <w:sz w:val="26"/>
+          <w:szCs w:val="26"/>
+        </w:rPr>
+      </w:pPr>
+      <w:r>
+        <w:rPr>
+          <w:rFonts w:ascii="Times New Roman" w:hAnsi="Times New Roman" w:cs="Times New Roman"/>
+          <w:sz w:val="26"/>
+          <w:szCs w:val="26"/>
+        </w:rPr>
+        <w:t>Tiền giấy thế giới</w:t>
+      </w:r>
+    </w:p>
+    <w:p>
+      <w:pPr>
+        <w:pStyle w:val="ListParagraph"/>
+        <w:numPr>
           <w:ilvl w:val="0"/>
           <w:numId w:val="25"/>
         </w:numPr>
@@ -2859,6 +3644,98 @@
       <w:pPr>
         <w:pStyle w:val="ListParagraph"/>
         <w:numPr>
+          <w:ilvl w:val="2"/>
+          <w:numId w:val="25"/>
+        </w:numPr>
+        <w:spacing w:after="0" w:line="360" w:lineRule="auto"/>
+        <w:rPr>
+          <w:rFonts w:ascii="Times New Roman" w:hAnsi="Times New Roman" w:cs="Times New Roman"/>
+          <w:sz w:val="26"/>
+          <w:szCs w:val="26"/>
+        </w:rPr>
+      </w:pPr>
+      <w:r>
+        <w:rPr>
+          <w:rFonts w:ascii="Times New Roman" w:hAnsi="Times New Roman" w:cs="Times New Roman"/>
+          <w:sz w:val="26"/>
+          <w:szCs w:val="26"/>
+        </w:rPr>
+        <w:t>Xe máy</w:t>
+      </w:r>
+    </w:p>
+    <w:p>
+      <w:pPr>
+        <w:pStyle w:val="ListParagraph"/>
+        <w:numPr>
+          <w:ilvl w:val="2"/>
+          <w:numId w:val="25"/>
+        </w:numPr>
+        <w:spacing w:after="0" w:line="360" w:lineRule="auto"/>
+        <w:rPr>
+          <w:rFonts w:ascii="Times New Roman" w:hAnsi="Times New Roman" w:cs="Times New Roman"/>
+          <w:sz w:val="26"/>
+          <w:szCs w:val="26"/>
+        </w:rPr>
+      </w:pPr>
+      <w:r>
+        <w:rPr>
+          <w:rFonts w:ascii="Times New Roman" w:hAnsi="Times New Roman" w:cs="Times New Roman"/>
+          <w:sz w:val="26"/>
+          <w:szCs w:val="26"/>
+        </w:rPr>
+        <w:t>Xe máy điện</w:t>
+      </w:r>
+    </w:p>
+    <w:p>
+      <w:pPr>
+        <w:pStyle w:val="ListParagraph"/>
+        <w:numPr>
+          <w:ilvl w:val="2"/>
+          <w:numId w:val="25"/>
+        </w:numPr>
+        <w:spacing w:after="0" w:line="360" w:lineRule="auto"/>
+        <w:rPr>
+          <w:rFonts w:ascii="Times New Roman" w:hAnsi="Times New Roman" w:cs="Times New Roman"/>
+          <w:sz w:val="26"/>
+          <w:szCs w:val="26"/>
+        </w:rPr>
+      </w:pPr>
+      <w:r>
+        <w:rPr>
+          <w:rFonts w:ascii="Times New Roman" w:hAnsi="Times New Roman" w:cs="Times New Roman"/>
+          <w:sz w:val="26"/>
+          <w:szCs w:val="26"/>
+        </w:rPr>
+        <w:t>Xe máy phân khối lớn</w:t>
+      </w:r>
+    </w:p>
+    <w:p>
+      <w:pPr>
+        <w:pStyle w:val="ListParagraph"/>
+        <w:numPr>
+          <w:ilvl w:val="2"/>
+          <w:numId w:val="25"/>
+        </w:numPr>
+        <w:spacing w:after="0" w:line="360" w:lineRule="auto"/>
+        <w:rPr>
+          <w:rFonts w:ascii="Times New Roman" w:hAnsi="Times New Roman" w:cs="Times New Roman"/>
+          <w:sz w:val="26"/>
+          <w:szCs w:val="26"/>
+        </w:rPr>
+      </w:pPr>
+      <w:r>
+        <w:rPr>
+          <w:rFonts w:ascii="Times New Roman" w:hAnsi="Times New Roman" w:cs="Times New Roman"/>
+          <w:sz w:val="26"/>
+          <w:szCs w:val="26"/>
+        </w:rPr>
+        <w:t>Phụ tùng xe máy</w:t>
+      </w:r>
+    </w:p>
+    <w:p>
+      <w:pPr>
+        <w:pStyle w:val="ListParagraph"/>
+        <w:numPr>
           <w:ilvl w:val="1"/>
           <w:numId w:val="25"/>
         </w:numPr>
@@ -2875,6 +3752,7 @@
           <w:sz w:val="26"/>
           <w:szCs w:val="26"/>
         </w:rPr>
+        <w:lastRenderedPageBreak/>
         <w:t>Xe hơi</w:t>
       </w:r>
     </w:p>
@@ -2882,6 +3760,98 @@
       <w:pPr>
         <w:pStyle w:val="ListParagraph"/>
         <w:numPr>
+          <w:ilvl w:val="2"/>
+          <w:numId w:val="25"/>
+        </w:numPr>
+        <w:spacing w:after="0" w:line="360" w:lineRule="auto"/>
+        <w:rPr>
+          <w:rFonts w:ascii="Times New Roman" w:hAnsi="Times New Roman" w:cs="Times New Roman"/>
+          <w:sz w:val="26"/>
+          <w:szCs w:val="26"/>
+        </w:rPr>
+      </w:pPr>
+      <w:r>
+        <w:rPr>
+          <w:rFonts w:ascii="Times New Roman" w:hAnsi="Times New Roman" w:cs="Times New Roman"/>
+          <w:sz w:val="26"/>
+          <w:szCs w:val="26"/>
+        </w:rPr>
+        <w:t>Xe tải</w:t>
+      </w:r>
+    </w:p>
+    <w:p>
+      <w:pPr>
+        <w:pStyle w:val="ListParagraph"/>
+        <w:numPr>
+          <w:ilvl w:val="2"/>
+          <w:numId w:val="25"/>
+        </w:numPr>
+        <w:spacing w:after="0" w:line="360" w:lineRule="auto"/>
+        <w:rPr>
+          <w:rFonts w:ascii="Times New Roman" w:hAnsi="Times New Roman" w:cs="Times New Roman"/>
+          <w:sz w:val="26"/>
+          <w:szCs w:val="26"/>
+        </w:rPr>
+      </w:pPr>
+      <w:r>
+        <w:rPr>
+          <w:rFonts w:ascii="Times New Roman" w:hAnsi="Times New Roman" w:cs="Times New Roman"/>
+          <w:sz w:val="26"/>
+          <w:szCs w:val="26"/>
+        </w:rPr>
+        <w:t>Xe hơi</w:t>
+      </w:r>
+    </w:p>
+    <w:p>
+      <w:pPr>
+        <w:pStyle w:val="ListParagraph"/>
+        <w:numPr>
+          <w:ilvl w:val="2"/>
+          <w:numId w:val="25"/>
+        </w:numPr>
+        <w:spacing w:after="0" w:line="360" w:lineRule="auto"/>
+        <w:rPr>
+          <w:rFonts w:ascii="Times New Roman" w:hAnsi="Times New Roman" w:cs="Times New Roman"/>
+          <w:sz w:val="26"/>
+          <w:szCs w:val="26"/>
+        </w:rPr>
+      </w:pPr>
+      <w:r>
+        <w:rPr>
+          <w:rFonts w:ascii="Times New Roman" w:hAnsi="Times New Roman" w:cs="Times New Roman"/>
+          <w:sz w:val="26"/>
+          <w:szCs w:val="26"/>
+        </w:rPr>
+        <w:t>Xe khách</w:t>
+      </w:r>
+    </w:p>
+    <w:p>
+      <w:pPr>
+        <w:pStyle w:val="ListParagraph"/>
+        <w:numPr>
+          <w:ilvl w:val="2"/>
+          <w:numId w:val="25"/>
+        </w:numPr>
+        <w:spacing w:after="0" w:line="360" w:lineRule="auto"/>
+        <w:rPr>
+          <w:rFonts w:ascii="Times New Roman" w:hAnsi="Times New Roman" w:cs="Times New Roman"/>
+          <w:sz w:val="26"/>
+          <w:szCs w:val="26"/>
+        </w:rPr>
+      </w:pPr>
+      <w:r>
+        <w:rPr>
+          <w:rFonts w:ascii="Times New Roman" w:hAnsi="Times New Roman" w:cs="Times New Roman"/>
+          <w:sz w:val="26"/>
+          <w:szCs w:val="26"/>
+        </w:rPr>
+        <w:t>Xe cũ</w:t>
+      </w:r>
+    </w:p>
+    <w:p>
+      <w:pPr>
+        <w:pStyle w:val="ListParagraph"/>
+        <w:numPr>
           <w:ilvl w:val="1"/>
           <w:numId w:val="25"/>
         </w:numPr>
@@ -2905,6 +3875,98 @@
       <w:pPr>
         <w:pStyle w:val="ListParagraph"/>
         <w:numPr>
+          <w:ilvl w:val="2"/>
+          <w:numId w:val="25"/>
+        </w:numPr>
+        <w:spacing w:after="0" w:line="360" w:lineRule="auto"/>
+        <w:rPr>
+          <w:rFonts w:ascii="Times New Roman" w:hAnsi="Times New Roman" w:cs="Times New Roman"/>
+          <w:sz w:val="26"/>
+          <w:szCs w:val="26"/>
+        </w:rPr>
+      </w:pPr>
+      <w:r>
+        <w:rPr>
+          <w:rFonts w:ascii="Times New Roman" w:hAnsi="Times New Roman" w:cs="Times New Roman"/>
+          <w:sz w:val="26"/>
+          <w:szCs w:val="26"/>
+        </w:rPr>
+        <w:t xml:space="preserve">Xe đạp </w:t>
+      </w:r>
+    </w:p>
+    <w:p>
+      <w:pPr>
+        <w:pStyle w:val="ListParagraph"/>
+        <w:numPr>
+          <w:ilvl w:val="2"/>
+          <w:numId w:val="25"/>
+        </w:numPr>
+        <w:spacing w:after="0" w:line="360" w:lineRule="auto"/>
+        <w:rPr>
+          <w:rFonts w:ascii="Times New Roman" w:hAnsi="Times New Roman" w:cs="Times New Roman"/>
+          <w:sz w:val="26"/>
+          <w:szCs w:val="26"/>
+        </w:rPr>
+      </w:pPr>
+      <w:r>
+        <w:rPr>
+          <w:rFonts w:ascii="Times New Roman" w:hAnsi="Times New Roman" w:cs="Times New Roman"/>
+          <w:sz w:val="26"/>
+          <w:szCs w:val="26"/>
+        </w:rPr>
+        <w:t>Xe đạp điện</w:t>
+      </w:r>
+    </w:p>
+    <w:p>
+      <w:pPr>
+        <w:pStyle w:val="ListParagraph"/>
+        <w:numPr>
+          <w:ilvl w:val="2"/>
+          <w:numId w:val="25"/>
+        </w:numPr>
+        <w:spacing w:after="0" w:line="360" w:lineRule="auto"/>
+        <w:rPr>
+          <w:rFonts w:ascii="Times New Roman" w:hAnsi="Times New Roman" w:cs="Times New Roman"/>
+          <w:sz w:val="26"/>
+          <w:szCs w:val="26"/>
+        </w:rPr>
+      </w:pPr>
+      <w:r>
+        <w:rPr>
+          <w:rFonts w:ascii="Times New Roman" w:hAnsi="Times New Roman" w:cs="Times New Roman"/>
+          <w:sz w:val="26"/>
+          <w:szCs w:val="26"/>
+        </w:rPr>
+        <w:t>Xe đạp cũ</w:t>
+      </w:r>
+    </w:p>
+    <w:p>
+      <w:pPr>
+        <w:pStyle w:val="ListParagraph"/>
+        <w:numPr>
+          <w:ilvl w:val="2"/>
+          <w:numId w:val="25"/>
+        </w:numPr>
+        <w:spacing w:after="0" w:line="360" w:lineRule="auto"/>
+        <w:rPr>
+          <w:rFonts w:ascii="Times New Roman" w:hAnsi="Times New Roman" w:cs="Times New Roman"/>
+          <w:sz w:val="26"/>
+          <w:szCs w:val="26"/>
+        </w:rPr>
+      </w:pPr>
+      <w:r>
+        <w:rPr>
+          <w:rFonts w:ascii="Times New Roman" w:hAnsi="Times New Roman" w:cs="Times New Roman"/>
+          <w:sz w:val="26"/>
+          <w:szCs w:val="26"/>
+        </w:rPr>
+        <w:t>Xe đạp trẻ em</w:t>
+      </w:r>
+    </w:p>
+    <w:p>
+      <w:pPr>
+        <w:pStyle w:val="ListParagraph"/>
+        <w:numPr>
           <w:ilvl w:val="1"/>
           <w:numId w:val="25"/>
         </w:numPr>
@@ -2928,6 +3990,52 @@
       <w:pPr>
         <w:pStyle w:val="ListParagraph"/>
         <w:numPr>
+          <w:ilvl w:val="2"/>
+          <w:numId w:val="25"/>
+        </w:numPr>
+        <w:spacing w:after="0" w:line="360" w:lineRule="auto"/>
+        <w:rPr>
+          <w:rFonts w:ascii="Times New Roman" w:hAnsi="Times New Roman" w:cs="Times New Roman"/>
+          <w:sz w:val="26"/>
+          <w:szCs w:val="26"/>
+        </w:rPr>
+      </w:pPr>
+      <w:r>
+        <w:rPr>
+          <w:rFonts w:ascii="Times New Roman" w:hAnsi="Times New Roman" w:cs="Times New Roman"/>
+          <w:sz w:val="26"/>
+          <w:szCs w:val="26"/>
+        </w:rPr>
+        <w:t>Lớp xe</w:t>
+      </w:r>
+    </w:p>
+    <w:p>
+      <w:pPr>
+        <w:pStyle w:val="ListParagraph"/>
+        <w:numPr>
+          <w:ilvl w:val="2"/>
+          <w:numId w:val="25"/>
+        </w:numPr>
+        <w:spacing w:after="0" w:line="360" w:lineRule="auto"/>
+        <w:rPr>
+          <w:rFonts w:ascii="Times New Roman" w:hAnsi="Times New Roman" w:cs="Times New Roman"/>
+          <w:sz w:val="26"/>
+          <w:szCs w:val="26"/>
+        </w:rPr>
+      </w:pPr>
+      <w:r>
+        <w:rPr>
+          <w:rFonts w:ascii="Times New Roman" w:hAnsi="Times New Roman" w:cs="Times New Roman"/>
+          <w:sz w:val="26"/>
+          <w:szCs w:val="26"/>
+        </w:rPr>
+        <w:t>Dầu nhớt</w:t>
+      </w:r>
+    </w:p>
+    <w:p>
+      <w:pPr>
+        <w:pStyle w:val="ListParagraph"/>
+        <w:numPr>
           <w:ilvl w:val="1"/>
           <w:numId w:val="25"/>
         </w:numPr>
@@ -2951,6 +4059,75 @@
       <w:pPr>
         <w:pStyle w:val="ListParagraph"/>
         <w:numPr>
+          <w:ilvl w:val="2"/>
+          <w:numId w:val="25"/>
+        </w:numPr>
+        <w:spacing w:after="0" w:line="360" w:lineRule="auto"/>
+        <w:rPr>
+          <w:rFonts w:ascii="Times New Roman" w:hAnsi="Times New Roman" w:cs="Times New Roman"/>
+          <w:sz w:val="26"/>
+          <w:szCs w:val="26"/>
+        </w:rPr>
+      </w:pPr>
+      <w:r>
+        <w:rPr>
+          <w:rFonts w:ascii="Times New Roman" w:hAnsi="Times New Roman" w:cs="Times New Roman"/>
+          <w:sz w:val="26"/>
+          <w:szCs w:val="26"/>
+        </w:rPr>
+        <w:t>Xe máy</w:t>
+      </w:r>
+    </w:p>
+    <w:p>
+      <w:pPr>
+        <w:pStyle w:val="ListParagraph"/>
+        <w:numPr>
+          <w:ilvl w:val="2"/>
+          <w:numId w:val="25"/>
+        </w:numPr>
+        <w:spacing w:after="0" w:line="360" w:lineRule="auto"/>
+        <w:rPr>
+          <w:rFonts w:ascii="Times New Roman" w:hAnsi="Times New Roman" w:cs="Times New Roman"/>
+          <w:sz w:val="26"/>
+          <w:szCs w:val="26"/>
+        </w:rPr>
+      </w:pPr>
+      <w:r>
+        <w:rPr>
+          <w:rFonts w:ascii="Times New Roman" w:hAnsi="Times New Roman" w:cs="Times New Roman"/>
+          <w:sz w:val="26"/>
+          <w:szCs w:val="26"/>
+        </w:rPr>
+        <w:t>Xe hơi</w:t>
+      </w:r>
+    </w:p>
+    <w:p>
+      <w:pPr>
+        <w:pStyle w:val="ListParagraph"/>
+        <w:numPr>
+          <w:ilvl w:val="2"/>
+          <w:numId w:val="25"/>
+        </w:numPr>
+        <w:spacing w:after="0" w:line="360" w:lineRule="auto"/>
+        <w:rPr>
+          <w:rFonts w:ascii="Times New Roman" w:hAnsi="Times New Roman" w:cs="Times New Roman"/>
+          <w:sz w:val="26"/>
+          <w:szCs w:val="26"/>
+        </w:rPr>
+      </w:pPr>
+      <w:r>
+        <w:rPr>
+          <w:rFonts w:ascii="Times New Roman" w:hAnsi="Times New Roman" w:cs="Times New Roman"/>
+          <w:sz w:val="26"/>
+          <w:szCs w:val="26"/>
+        </w:rPr>
+        <w:t>Xe đạp</w:t>
+      </w:r>
+    </w:p>
+    <w:p>
+      <w:pPr>
+        <w:pStyle w:val="ListParagraph"/>
+        <w:numPr>
           <w:ilvl w:val="0"/>
           <w:numId w:val="25"/>
         </w:numPr>
@@ -2986,7 +4163,7 @@
           <w:lang w:eastAsia="ja-JP"/>
         </w:rPr>
       </w:pPr>
-      <w:hyperlink r:id="rId48" w:history="1">
+      <w:hyperlink r:id="rId47" w:history="1">
         <w:r>
           <w:rPr>
             <w:rFonts w:ascii="Times New Roman" w:eastAsia="Times New Roman" w:hAnsi="Times New Roman" w:cs="Times New Roman"/>
@@ -3002,6 +4179,84 @@
       <w:pPr>
         <w:pStyle w:val="ListParagraph"/>
         <w:numPr>
+          <w:ilvl w:val="2"/>
+          <w:numId w:val="25"/>
+        </w:numPr>
+        <w:shd w:val="clear" w:color="auto" w:fill="FFFFFF"/>
+        <w:spacing w:after="0" w:line="360" w:lineRule="auto"/>
+        <w:rPr>
+          <w:rFonts w:ascii="Times New Roman" w:eastAsia="Times New Roman" w:hAnsi="Times New Roman" w:cs="Times New Roman"/>
+          <w:sz w:val="26"/>
+          <w:szCs w:val="26"/>
+          <w:lang w:eastAsia="ja-JP"/>
+        </w:rPr>
+      </w:pPr>
+      <w:r>
+        <w:rPr>
+          <w:rFonts w:ascii="Times New Roman" w:eastAsia="Times New Roman" w:hAnsi="Times New Roman" w:cs="Times New Roman"/>
+          <w:sz w:val="26"/>
+          <w:szCs w:val="26"/>
+          <w:lang w:eastAsia="ja-JP"/>
+        </w:rPr>
+        <w:t>Vệ sinh nam</w:t>
+      </w:r>
+    </w:p>
+    <w:p>
+      <w:pPr>
+        <w:pStyle w:val="ListParagraph"/>
+        <w:numPr>
+          <w:ilvl w:val="2"/>
+          <w:numId w:val="25"/>
+        </w:numPr>
+        <w:shd w:val="clear" w:color="auto" w:fill="FFFFFF"/>
+        <w:spacing w:after="0" w:line="360" w:lineRule="auto"/>
+        <w:rPr>
+          <w:rFonts w:ascii="Times New Roman" w:eastAsia="Times New Roman" w:hAnsi="Times New Roman" w:cs="Times New Roman"/>
+          <w:sz w:val="26"/>
+          <w:szCs w:val="26"/>
+          <w:lang w:eastAsia="ja-JP"/>
+        </w:rPr>
+      </w:pPr>
+      <w:r>
+        <w:rPr>
+          <w:rFonts w:ascii="Times New Roman" w:eastAsia="Times New Roman" w:hAnsi="Times New Roman" w:cs="Times New Roman"/>
+          <w:sz w:val="26"/>
+          <w:szCs w:val="26"/>
+          <w:lang w:eastAsia="ja-JP"/>
+        </w:rPr>
+        <w:t>Vệ sinh phụ nữ</w:t>
+      </w:r>
+    </w:p>
+    <w:p>
+      <w:pPr>
+        <w:pStyle w:val="ListParagraph"/>
+        <w:numPr>
+          <w:ilvl w:val="2"/>
+          <w:numId w:val="25"/>
+        </w:numPr>
+        <w:shd w:val="clear" w:color="auto" w:fill="FFFFFF"/>
+        <w:spacing w:after="0" w:line="360" w:lineRule="auto"/>
+        <w:rPr>
+          <w:rFonts w:ascii="Times New Roman" w:eastAsia="Times New Roman" w:hAnsi="Times New Roman" w:cs="Times New Roman"/>
+          <w:sz w:val="26"/>
+          <w:szCs w:val="26"/>
+          <w:lang w:eastAsia="ja-JP"/>
+        </w:rPr>
+      </w:pPr>
+      <w:r>
+        <w:rPr>
+          <w:rFonts w:ascii="Times New Roman" w:eastAsia="Times New Roman" w:hAnsi="Times New Roman" w:cs="Times New Roman"/>
+          <w:sz w:val="26"/>
+          <w:szCs w:val="26"/>
+          <w:lang w:eastAsia="ja-JP"/>
+        </w:rPr>
+        <w:t>Chăm sóc răng miệng</w:t>
+      </w:r>
+    </w:p>
+    <w:p>
+      <w:pPr>
+        <w:pStyle w:val="ListParagraph"/>
+        <w:numPr>
           <w:ilvl w:val="1"/>
           <w:numId w:val="25"/>
         </w:numPr>
@@ -3014,7 +4269,7 @@
           <w:lang w:eastAsia="ja-JP"/>
         </w:rPr>
       </w:pPr>
-      <w:hyperlink r:id="rId49" w:history="1">
+      <w:hyperlink r:id="rId48" w:history="1">
         <w:r>
           <w:rPr>
             <w:rFonts w:ascii="Times New Roman" w:eastAsia="Times New Roman" w:hAnsi="Times New Roman" w:cs="Times New Roman"/>
@@ -3030,6 +4285,84 @@
       <w:pPr>
         <w:pStyle w:val="ListParagraph"/>
         <w:numPr>
+          <w:ilvl w:val="2"/>
+          <w:numId w:val="25"/>
+        </w:numPr>
+        <w:shd w:val="clear" w:color="auto" w:fill="FFFFFF"/>
+        <w:spacing w:after="0" w:line="360" w:lineRule="auto"/>
+        <w:rPr>
+          <w:rFonts w:ascii="Times New Roman" w:eastAsia="Times New Roman" w:hAnsi="Times New Roman" w:cs="Times New Roman"/>
+          <w:sz w:val="26"/>
+          <w:szCs w:val="26"/>
+          <w:lang w:eastAsia="ja-JP"/>
+        </w:rPr>
+      </w:pPr>
+      <w:r>
+        <w:rPr>
+          <w:rFonts w:ascii="Times New Roman" w:eastAsia="Times New Roman" w:hAnsi="Times New Roman" w:cs="Times New Roman"/>
+          <w:sz w:val="26"/>
+          <w:szCs w:val="26"/>
+          <w:lang w:eastAsia="ja-JP"/>
+        </w:rPr>
+        <w:t>Dụng cụ vệ sinh</w:t>
+      </w:r>
+    </w:p>
+    <w:p>
+      <w:pPr>
+        <w:pStyle w:val="ListParagraph"/>
+        <w:numPr>
+          <w:ilvl w:val="2"/>
+          <w:numId w:val="25"/>
+        </w:numPr>
+        <w:shd w:val="clear" w:color="auto" w:fill="FFFFFF"/>
+        <w:spacing w:after="0" w:line="360" w:lineRule="auto"/>
+        <w:rPr>
+          <w:rFonts w:ascii="Times New Roman" w:eastAsia="Times New Roman" w:hAnsi="Times New Roman" w:cs="Times New Roman"/>
+          <w:sz w:val="26"/>
+          <w:szCs w:val="26"/>
+          <w:lang w:eastAsia="ja-JP"/>
+        </w:rPr>
+      </w:pPr>
+      <w:r>
+        <w:rPr>
+          <w:rFonts w:ascii="Times New Roman" w:eastAsia="Times New Roman" w:hAnsi="Times New Roman" w:cs="Times New Roman"/>
+          <w:sz w:val="26"/>
+          <w:szCs w:val="26"/>
+          <w:lang w:eastAsia="ja-JP"/>
+        </w:rPr>
+        <w:t>Dụng cụ nhà bếp</w:t>
+      </w:r>
+    </w:p>
+    <w:p>
+      <w:pPr>
+        <w:pStyle w:val="ListParagraph"/>
+        <w:numPr>
+          <w:ilvl w:val="2"/>
+          <w:numId w:val="25"/>
+        </w:numPr>
+        <w:shd w:val="clear" w:color="auto" w:fill="FFFFFF"/>
+        <w:spacing w:after="0" w:line="360" w:lineRule="auto"/>
+        <w:rPr>
+          <w:rFonts w:ascii="Times New Roman" w:eastAsia="Times New Roman" w:hAnsi="Times New Roman" w:cs="Times New Roman"/>
+          <w:sz w:val="26"/>
+          <w:szCs w:val="26"/>
+          <w:lang w:eastAsia="ja-JP"/>
+        </w:rPr>
+      </w:pPr>
+      <w:r>
+        <w:rPr>
+          <w:rFonts w:ascii="Times New Roman" w:eastAsia="Times New Roman" w:hAnsi="Times New Roman" w:cs="Times New Roman"/>
+          <w:sz w:val="26"/>
+          <w:szCs w:val="26"/>
+          <w:lang w:eastAsia="ja-JP"/>
+        </w:rPr>
+        <w:t>Dụng cụ ăn uống</w:t>
+      </w:r>
+    </w:p>
+    <w:p>
+      <w:pPr>
+        <w:pStyle w:val="ListParagraph"/>
+        <w:numPr>
           <w:ilvl w:val="1"/>
           <w:numId w:val="25"/>
         </w:numPr>
@@ -3042,7 +4375,7 @@
           <w:lang w:eastAsia="ja-JP"/>
         </w:rPr>
       </w:pPr>
-      <w:hyperlink r:id="rId50" w:history="1">
+      <w:hyperlink r:id="rId49" w:history="1">
         <w:r>
           <w:rPr>
             <w:rFonts w:ascii="Times New Roman" w:eastAsia="Times New Roman" w:hAnsi="Times New Roman" w:cs="Times New Roman"/>
@@ -3058,6 +4391,58 @@
       <w:pPr>
         <w:pStyle w:val="ListParagraph"/>
         <w:numPr>
+          <w:ilvl w:val="2"/>
+          <w:numId w:val="25"/>
+        </w:numPr>
+        <w:shd w:val="clear" w:color="auto" w:fill="FFFFFF"/>
+        <w:spacing w:after="0" w:line="360" w:lineRule="auto"/>
+        <w:rPr>
+          <w:rFonts w:ascii="Times New Roman" w:eastAsia="Times New Roman" w:hAnsi="Times New Roman" w:cs="Times New Roman"/>
+          <w:sz w:val="26"/>
+          <w:szCs w:val="26"/>
+          <w:lang w:eastAsia="ja-JP"/>
+        </w:rPr>
+      </w:pPr>
+      <w:r>
+        <w:rPr>
+          <w:rFonts w:ascii="Times New Roman" w:eastAsia="Times New Roman" w:hAnsi="Times New Roman" w:cs="Times New Roman"/>
+          <w:sz w:val="26"/>
+          <w:szCs w:val="26"/>
+          <w:lang w:eastAsia="ja-JP"/>
+        </w:rPr>
+        <w:t>Sữa tắm</w:t>
+      </w:r>
+    </w:p>
+    <w:p>
+      <w:pPr>
+        <w:pStyle w:val="ListParagraph"/>
+        <w:numPr>
+          <w:ilvl w:val="2"/>
+          <w:numId w:val="25"/>
+        </w:numPr>
+        <w:shd w:val="clear" w:color="auto" w:fill="FFFFFF"/>
+        <w:spacing w:after="0" w:line="360" w:lineRule="auto"/>
+        <w:rPr>
+          <w:rFonts w:ascii="Times New Roman" w:eastAsia="Times New Roman" w:hAnsi="Times New Roman" w:cs="Times New Roman"/>
+          <w:sz w:val="26"/>
+          <w:szCs w:val="26"/>
+          <w:lang w:eastAsia="ja-JP"/>
+        </w:rPr>
+      </w:pPr>
+      <w:r>
+        <w:rPr>
+          <w:rFonts w:ascii="Times New Roman" w:eastAsia="Times New Roman" w:hAnsi="Times New Roman" w:cs="Times New Roman"/>
+          <w:sz w:val="26"/>
+          <w:szCs w:val="26"/>
+          <w:lang w:eastAsia="ja-JP"/>
+        </w:rPr>
+        <w:t>Dầu gội</w:t>
+      </w:r>
+    </w:p>
+    <w:p>
+      <w:pPr>
+        <w:pStyle w:val="ListParagraph"/>
+        <w:numPr>
           <w:ilvl w:val="1"/>
           <w:numId w:val="25"/>
         </w:numPr>
@@ -3070,7 +4455,7 @@
           <w:lang w:eastAsia="ja-JP"/>
         </w:rPr>
       </w:pPr>
-      <w:hyperlink r:id="rId51" w:history="1">
+      <w:hyperlink r:id="rId50" w:history="1">
         <w:r>
           <w:rPr>
             <w:rFonts w:ascii="Times New Roman" w:eastAsia="Times New Roman" w:hAnsi="Times New Roman" w:cs="Times New Roman"/>
@@ -3086,6 +4471,58 @@
       <w:pPr>
         <w:pStyle w:val="ListParagraph"/>
         <w:numPr>
+          <w:ilvl w:val="2"/>
+          <w:numId w:val="25"/>
+        </w:numPr>
+        <w:shd w:val="clear" w:color="auto" w:fill="FFFFFF"/>
+        <w:spacing w:after="0" w:line="360" w:lineRule="auto"/>
+        <w:rPr>
+          <w:rFonts w:ascii="Times New Roman" w:eastAsia="Times New Roman" w:hAnsi="Times New Roman" w:cs="Times New Roman"/>
+          <w:sz w:val="26"/>
+          <w:szCs w:val="26"/>
+          <w:lang w:eastAsia="ja-JP"/>
+        </w:rPr>
+      </w:pPr>
+      <w:r>
+        <w:rPr>
+          <w:rFonts w:ascii="Times New Roman" w:eastAsia="Times New Roman" w:hAnsi="Times New Roman" w:cs="Times New Roman"/>
+          <w:sz w:val="26"/>
+          <w:szCs w:val="26"/>
+          <w:lang w:eastAsia="ja-JP"/>
+        </w:rPr>
+        <w:t>Bột giặt</w:t>
+      </w:r>
+    </w:p>
+    <w:p>
+      <w:pPr>
+        <w:pStyle w:val="ListParagraph"/>
+        <w:numPr>
+          <w:ilvl w:val="2"/>
+          <w:numId w:val="25"/>
+        </w:numPr>
+        <w:shd w:val="clear" w:color="auto" w:fill="FFFFFF"/>
+        <w:spacing w:after="0" w:line="360" w:lineRule="auto"/>
+        <w:rPr>
+          <w:rFonts w:ascii="Times New Roman" w:eastAsia="Times New Roman" w:hAnsi="Times New Roman" w:cs="Times New Roman"/>
+          <w:sz w:val="26"/>
+          <w:szCs w:val="26"/>
+          <w:lang w:eastAsia="ja-JP"/>
+        </w:rPr>
+      </w:pPr>
+      <w:r>
+        <w:rPr>
+          <w:rFonts w:ascii="Times New Roman" w:eastAsia="Times New Roman" w:hAnsi="Times New Roman" w:cs="Times New Roman"/>
+          <w:sz w:val="26"/>
+          <w:szCs w:val="26"/>
+          <w:lang w:eastAsia="ja-JP"/>
+        </w:rPr>
+        <w:t>Nước xả</w:t>
+      </w:r>
+    </w:p>
+    <w:p>
+      <w:pPr>
+        <w:pStyle w:val="ListParagraph"/>
+        <w:numPr>
           <w:ilvl w:val="1"/>
           <w:numId w:val="25"/>
         </w:numPr>
@@ -3098,7 +4535,7 @@
           <w:lang w:eastAsia="ja-JP"/>
         </w:rPr>
       </w:pPr>
-      <w:hyperlink r:id="rId52" w:history="1">
+      <w:hyperlink r:id="rId51" w:history="1">
         <w:r>
           <w:rPr>
             <w:rFonts w:ascii="Times New Roman" w:eastAsia="Times New Roman" w:hAnsi="Times New Roman" w:cs="Times New Roman"/>
@@ -3114,6 +4551,58 @@
       <w:pPr>
         <w:pStyle w:val="ListParagraph"/>
         <w:numPr>
+          <w:ilvl w:val="2"/>
+          <w:numId w:val="25"/>
+        </w:numPr>
+        <w:shd w:val="clear" w:color="auto" w:fill="FFFFFF"/>
+        <w:spacing w:after="0" w:line="360" w:lineRule="auto"/>
+        <w:rPr>
+          <w:rFonts w:ascii="Times New Roman" w:eastAsia="Times New Roman" w:hAnsi="Times New Roman" w:cs="Times New Roman"/>
+          <w:sz w:val="26"/>
+          <w:szCs w:val="26"/>
+          <w:lang w:eastAsia="ja-JP"/>
+        </w:rPr>
+      </w:pPr>
+      <w:r>
+        <w:rPr>
+          <w:rFonts w:ascii="Times New Roman" w:eastAsia="Times New Roman" w:hAnsi="Times New Roman" w:cs="Times New Roman"/>
+          <w:sz w:val="26"/>
+          <w:szCs w:val="26"/>
+          <w:lang w:eastAsia="ja-JP"/>
+        </w:rPr>
+        <w:t>Giấy ăn</w:t>
+      </w:r>
+    </w:p>
+    <w:p>
+      <w:pPr>
+        <w:pStyle w:val="ListParagraph"/>
+        <w:numPr>
+          <w:ilvl w:val="2"/>
+          <w:numId w:val="25"/>
+        </w:numPr>
+        <w:shd w:val="clear" w:color="auto" w:fill="FFFFFF"/>
+        <w:spacing w:after="0" w:line="360" w:lineRule="auto"/>
+        <w:rPr>
+          <w:rFonts w:ascii="Times New Roman" w:eastAsia="Times New Roman" w:hAnsi="Times New Roman" w:cs="Times New Roman"/>
+          <w:sz w:val="26"/>
+          <w:szCs w:val="26"/>
+          <w:lang w:eastAsia="ja-JP"/>
+        </w:rPr>
+      </w:pPr>
+      <w:r>
+        <w:rPr>
+          <w:rFonts w:ascii="Times New Roman" w:eastAsia="Times New Roman" w:hAnsi="Times New Roman" w:cs="Times New Roman"/>
+          <w:sz w:val="26"/>
+          <w:szCs w:val="26"/>
+          <w:lang w:eastAsia="ja-JP"/>
+        </w:rPr>
+        <w:t>Giấy vệ sinh</w:t>
+      </w:r>
+    </w:p>
+    <w:p>
+      <w:pPr>
+        <w:pStyle w:val="ListParagraph"/>
+        <w:numPr>
           <w:ilvl w:val="1"/>
           <w:numId w:val="25"/>
         </w:numPr>
@@ -3126,7 +4615,7 @@
           <w:lang w:eastAsia="ja-JP"/>
         </w:rPr>
       </w:pPr>
-      <w:hyperlink r:id="rId53" w:history="1">
+      <w:hyperlink r:id="rId52" w:history="1">
         <w:r>
           <w:rPr>
             <w:rFonts w:ascii="Times New Roman" w:eastAsia="Times New Roman" w:hAnsi="Times New Roman" w:cs="Times New Roman"/>
@@ -3142,6 +4631,84 @@
       <w:pPr>
         <w:pStyle w:val="ListParagraph"/>
         <w:numPr>
+          <w:ilvl w:val="2"/>
+          <w:numId w:val="25"/>
+        </w:numPr>
+        <w:shd w:val="clear" w:color="auto" w:fill="FFFFFF"/>
+        <w:spacing w:after="0" w:line="360" w:lineRule="auto"/>
+        <w:rPr>
+          <w:rFonts w:ascii="Times New Roman" w:eastAsia="Times New Roman" w:hAnsi="Times New Roman" w:cs="Times New Roman"/>
+          <w:sz w:val="26"/>
+          <w:szCs w:val="26"/>
+          <w:lang w:eastAsia="ja-JP"/>
+        </w:rPr>
+      </w:pPr>
+      <w:r>
+        <w:rPr>
+          <w:rFonts w:ascii="Times New Roman" w:eastAsia="Times New Roman" w:hAnsi="Times New Roman" w:cs="Times New Roman"/>
+          <w:sz w:val="26"/>
+          <w:szCs w:val="26"/>
+          <w:lang w:eastAsia="ja-JP"/>
+        </w:rPr>
+        <w:t>Chất tẩy rửa-lau sàn</w:t>
+      </w:r>
+    </w:p>
+    <w:p>
+      <w:pPr>
+        <w:pStyle w:val="ListParagraph"/>
+        <w:numPr>
+          <w:ilvl w:val="2"/>
+          <w:numId w:val="25"/>
+        </w:numPr>
+        <w:shd w:val="clear" w:color="auto" w:fill="FFFFFF"/>
+        <w:spacing w:after="0" w:line="360" w:lineRule="auto"/>
+        <w:rPr>
+          <w:rFonts w:ascii="Times New Roman" w:eastAsia="Times New Roman" w:hAnsi="Times New Roman" w:cs="Times New Roman"/>
+          <w:sz w:val="26"/>
+          <w:szCs w:val="26"/>
+          <w:lang w:eastAsia="ja-JP"/>
+        </w:rPr>
+      </w:pPr>
+      <w:r>
+        <w:rPr>
+          <w:rFonts w:ascii="Times New Roman" w:eastAsia="Times New Roman" w:hAnsi="Times New Roman" w:cs="Times New Roman"/>
+          <w:sz w:val="26"/>
+          <w:szCs w:val="26"/>
+          <w:lang w:eastAsia="ja-JP"/>
+        </w:rPr>
+        <w:t>Diệt côn trùng</w:t>
+      </w:r>
+    </w:p>
+    <w:p>
+      <w:pPr>
+        <w:pStyle w:val="ListParagraph"/>
+        <w:numPr>
+          <w:ilvl w:val="2"/>
+          <w:numId w:val="25"/>
+        </w:numPr>
+        <w:shd w:val="clear" w:color="auto" w:fill="FFFFFF"/>
+        <w:spacing w:after="0" w:line="360" w:lineRule="auto"/>
+        <w:rPr>
+          <w:rFonts w:ascii="Times New Roman" w:eastAsia="Times New Roman" w:hAnsi="Times New Roman" w:cs="Times New Roman"/>
+          <w:sz w:val="26"/>
+          <w:szCs w:val="26"/>
+          <w:lang w:eastAsia="ja-JP"/>
+        </w:rPr>
+      </w:pPr>
+      <w:r>
+        <w:rPr>
+          <w:rFonts w:ascii="Times New Roman" w:eastAsia="Times New Roman" w:hAnsi="Times New Roman" w:cs="Times New Roman"/>
+          <w:sz w:val="26"/>
+          <w:szCs w:val="26"/>
+          <w:lang w:eastAsia="ja-JP"/>
+        </w:rPr>
+        <w:t>Nước hoa xịt phòng</w:t>
+      </w:r>
+    </w:p>
+    <w:p>
+      <w:pPr>
+        <w:pStyle w:val="ListParagraph"/>
+        <w:numPr>
           <w:ilvl w:val="1"/>
           <w:numId w:val="25"/>
         </w:numPr>
@@ -3154,7 +4721,7 @@
           <w:lang w:eastAsia="ja-JP"/>
         </w:rPr>
       </w:pPr>
-      <w:hyperlink r:id="rId54" w:history="1">
+      <w:hyperlink r:id="rId53" w:history="1">
         <w:r>
           <w:rPr>
             <w:rFonts w:ascii="Times New Roman" w:eastAsia="Times New Roman" w:hAnsi="Times New Roman" w:cs="Times New Roman"/>
@@ -3165,6 +4732,112 @@
           <w:t>Văn phòng phẩm</w:t>
         </w:r>
       </w:hyperlink>
+    </w:p>
+    <w:p>
+      <w:pPr>
+        <w:pStyle w:val="ListParagraph"/>
+        <w:numPr>
+          <w:ilvl w:val="2"/>
+          <w:numId w:val="25"/>
+        </w:numPr>
+        <w:shd w:val="clear" w:color="auto" w:fill="FFFFFF"/>
+        <w:spacing w:after="0" w:line="360" w:lineRule="auto"/>
+        <w:rPr>
+          <w:rFonts w:ascii="Times New Roman" w:eastAsia="Times New Roman" w:hAnsi="Times New Roman" w:cs="Times New Roman"/>
+          <w:sz w:val="26"/>
+          <w:szCs w:val="26"/>
+          <w:lang w:eastAsia="ja-JP"/>
+        </w:rPr>
+      </w:pPr>
+      <w:r>
+        <w:rPr>
+          <w:rFonts w:ascii="Times New Roman" w:eastAsia="Times New Roman" w:hAnsi="Times New Roman" w:cs="Times New Roman"/>
+          <w:sz w:val="26"/>
+          <w:szCs w:val="26"/>
+          <w:lang w:eastAsia="ja-JP"/>
+        </w:rPr>
+        <w:t>Bút ký-Viết</w:t>
+      </w:r>
+    </w:p>
+    <w:p>
+      <w:pPr>
+        <w:pStyle w:val="ListParagraph"/>
+        <w:numPr>
+          <w:ilvl w:val="2"/>
+          <w:numId w:val="25"/>
+        </w:numPr>
+        <w:shd w:val="clear" w:color="auto" w:fill="FFFFFF"/>
+        <w:spacing w:after="0" w:line="360" w:lineRule="auto"/>
+        <w:rPr>
+          <w:rFonts w:ascii="Times New Roman" w:eastAsia="Times New Roman" w:hAnsi="Times New Roman" w:cs="Times New Roman"/>
+          <w:sz w:val="26"/>
+          <w:szCs w:val="26"/>
+          <w:lang w:eastAsia="ja-JP"/>
+        </w:rPr>
+      </w:pPr>
+      <w:r>
+        <w:rPr>
+          <w:rFonts w:ascii="Times New Roman" w:eastAsia="Times New Roman" w:hAnsi="Times New Roman" w:cs="Times New Roman"/>
+          <w:sz w:val="26"/>
+          <w:szCs w:val="26"/>
+          <w:lang w:eastAsia="ja-JP"/>
+        </w:rPr>
+        <w:t>Giấy vở</w:t>
+      </w:r>
+    </w:p>
+    <w:p>
+      <w:pPr>
+        <w:pStyle w:val="ListParagraph"/>
+        <w:numPr>
+          <w:ilvl w:val="2"/>
+          <w:numId w:val="25"/>
+        </w:numPr>
+        <w:shd w:val="clear" w:color="auto" w:fill="FFFFFF"/>
+        <w:spacing w:after="0" w:line="360" w:lineRule="auto"/>
+        <w:rPr>
+          <w:rFonts w:ascii="Times New Roman" w:eastAsia="Times New Roman" w:hAnsi="Times New Roman" w:cs="Times New Roman"/>
+          <w:sz w:val="26"/>
+          <w:szCs w:val="26"/>
+          <w:lang w:eastAsia="ja-JP"/>
+        </w:rPr>
+      </w:pPr>
+      <w:r>
+        <w:rPr>
+          <w:rFonts w:ascii="Times New Roman" w:eastAsia="Times New Roman" w:hAnsi="Times New Roman" w:cs="Times New Roman"/>
+          <w:sz w:val="26"/>
+          <w:szCs w:val="26"/>
+          <w:lang w:eastAsia="ja-JP"/>
+        </w:rPr>
+        <w:t>Dụng cụ bầm</w:t>
+      </w:r>
+    </w:p>
+    <w:p>
+      <w:pPr>
+        <w:pStyle w:val="ListParagraph"/>
+        <w:numPr>
+          <w:ilvl w:val="2"/>
+          <w:numId w:val="25"/>
+        </w:numPr>
+        <w:shd w:val="clear" w:color="auto" w:fill="FFFFFF"/>
+        <w:spacing w:after="0" w:line="360" w:lineRule="auto"/>
+        <w:rPr>
+          <w:rFonts w:ascii="Times New Roman" w:eastAsia="Times New Roman" w:hAnsi="Times New Roman" w:cs="Times New Roman"/>
+          <w:sz w:val="26"/>
+          <w:szCs w:val="26"/>
+          <w:lang w:eastAsia="ja-JP"/>
+        </w:rPr>
+      </w:pPr>
+      <w:r>
+        <w:rPr>
+          <w:rFonts w:ascii="Times New Roman" w:eastAsia="Times New Roman" w:hAnsi="Times New Roman" w:cs="Times New Roman"/>
+          <w:sz w:val="26"/>
+          <w:szCs w:val="26"/>
+          <w:lang w:eastAsia="ja-JP"/>
+        </w:rPr>
+        <w:t>Dụng cụ cắt gọt</w:t>
+      </w:r>
+      <w:bookmarkStart w:id="0" w:name="_GoBack"/>
+      <w:bookmarkEnd w:id="0"/>
     </w:p>
     <w:p>
       <w:pPr>
@@ -3187,7 +4860,7 @@
 </file>
 
 <file path=word/numbering.xml><?xml version="1.0" encoding="utf-8"?>
-<w:numbering xmlns:wpc="http://schemas.microsoft.com/office/word/2010/wordprocessingCanvas" xmlns:mc="http://schemas.openxmlformats.org/markup-compatibility/2006" xmlns:o="urn:schemas-microsoft-com:office:office" xmlns:r="http://schemas.openxmlformats.org/officeDocument/2006/relationships" xmlns:m="http://schemas.openxmlformats.org/officeDocument/2006/math" xmlns:v="urn:schemas-microsoft-com:vml" xmlns:wp14="http://schemas.microsoft.com/office/word/2010/wordprocessingDrawing" xmlns:wp="http://schemas.openxmlformats.org/drawingml/2006/wordprocessingDrawing" xmlns:w10="urn:schemas-microsoft-com:office:word" xmlns:w="http://schemas.openxmlformats.org/wordprocessingml/2006/main" xmlns:w14="http://schemas.microsoft.com/office/word/2010/wordml" xmlns:wpg="http://schemas.microsoft.com/office/word/2010/wordprocessingGroup" xmlns:wpi="http://schemas.microsoft.com/office/word/2010/wordprocessingInk" xmlns:wne="http://schemas.microsoft.com/office/word/2006/wordml" xmlns:wps="http://schemas.microsoft.com/office/word/2010/wordprocessingShape" mc:Ignorable="w14 wp14">
+<w:numbering xmlns:wpc="http://schemas.microsoft.com/office/word/2010/wordprocessingCanvas" xmlns:mc="http://schemas.openxmlformats.org/markup-compatibility/2006" xmlns:o="urn:schemas-microsoft-com:office:office" xmlns:r="http://schemas.openxmlformats.org/officeDocument/2006/relationships" xmlns:m="http://schemas.openxmlformats.org/officeDocument/2006/math" xmlns:v="urn:schemas-microsoft-com:vml" xmlns:wp14="http://schemas.microsoft.com/office/word/2010/wordprocessingDrawing" xmlns:wp="http://schemas.openxmlformats.org/drawingml/2006/wordprocessingDrawing" xmlns:w10="urn:schemas-microsoft-com:office:word" xmlns:w="http://schemas.openxmlformats.org/wordprocessingml/2006/main" xmlns:w14="http://schemas.microsoft.com/office/word/2010/wordml" xmlns:w15="http://schemas.microsoft.com/office/word/2012/wordml" xmlns:wpg="http://schemas.microsoft.com/office/word/2010/wordprocessingGroup" xmlns:wpi="http://schemas.microsoft.com/office/word/2010/wordprocessingInk" xmlns:wne="http://schemas.microsoft.com/office/word/2006/wordml" xmlns:wps="http://schemas.microsoft.com/office/word/2010/wordprocessingShape" mc:Ignorable="w14 w15 wp14">
   <w:abstractNum w:abstractNumId="0">
     <w:nsid w:val="028F4C90"/>
     <w:multiLevelType w:val="hybridMultilevel"/>
@@ -7766,7 +9439,7 @@
 </file>
 
 <file path=word/styles.xml><?xml version="1.0" encoding="utf-8"?>
-<w:styles xmlns:mc="http://schemas.openxmlformats.org/markup-compatibility/2006" xmlns:r="http://schemas.openxmlformats.org/officeDocument/2006/relationships" xmlns:w="http://schemas.openxmlformats.org/wordprocessingml/2006/main" xmlns:w14="http://schemas.microsoft.com/office/word/2010/wordml" mc:Ignorable="w14">
+<w:styles xmlns:mc="http://schemas.openxmlformats.org/markup-compatibility/2006" xmlns:r="http://schemas.openxmlformats.org/officeDocument/2006/relationships" xmlns:w="http://schemas.openxmlformats.org/wordprocessingml/2006/main" xmlns:w14="http://schemas.microsoft.com/office/word/2010/wordml" xmlns:w15="http://schemas.microsoft.com/office/word/2012/wordml" mc:Ignorable="w14 w15">
   <w:docDefaults>
     <w:rPrDefault>
       <w:rPr>
@@ -7782,357 +9455,378 @@
       </w:pPr>
     </w:pPrDefault>
   </w:docDefaults>
-  <w:latentStyles w:defLockedState="0" w:defUIPriority="99" w:defSemiHidden="1" w:defUnhideWhenUsed="1" w:defQFormat="0" w:count="267">
-    <w:lsdException w:name="Normal" w:semiHidden="0" w:uiPriority="0" w:unhideWhenUsed="0" w:qFormat="1"/>
-    <w:lsdException w:name="heading 1" w:semiHidden="0" w:uiPriority="9" w:unhideWhenUsed="0" w:qFormat="1"/>
-    <w:lsdException w:name="heading 2" w:uiPriority="9" w:qFormat="1"/>
-    <w:lsdException w:name="heading 3" w:uiPriority="9" w:qFormat="1"/>
-    <w:lsdException w:name="heading 4" w:uiPriority="9" w:qFormat="1"/>
-    <w:lsdException w:name="heading 5" w:uiPriority="9" w:qFormat="1"/>
-    <w:lsdException w:name="heading 6" w:uiPriority="9" w:qFormat="1"/>
-    <w:lsdException w:name="heading 7" w:uiPriority="9" w:qFormat="1"/>
-    <w:lsdException w:name="heading 8" w:uiPriority="9" w:qFormat="1"/>
-    <w:lsdException w:name="heading 9" w:uiPriority="9" w:qFormat="1"/>
-    <w:lsdException w:name="toc 1" w:uiPriority="39"/>
-    <w:lsdException w:name="toc 2" w:uiPriority="39"/>
-    <w:lsdException w:name="toc 3" w:uiPriority="39"/>
-    <w:lsdException w:name="toc 4" w:uiPriority="39"/>
-    <w:lsdException w:name="toc 5" w:uiPriority="39"/>
-    <w:lsdException w:name="toc 6" w:uiPriority="39"/>
-    <w:lsdException w:name="toc 7" w:uiPriority="39"/>
-    <w:lsdException w:name="toc 8" w:uiPriority="39"/>
-    <w:lsdException w:name="toc 9" w:uiPriority="39"/>
-    <w:lsdException w:name="caption" w:uiPriority="35" w:qFormat="1"/>
-    <w:lsdException w:name="Title" w:semiHidden="0" w:uiPriority="10" w:unhideWhenUsed="0" w:qFormat="1"/>
-    <w:lsdException w:name="Default Paragraph Font" w:uiPriority="1"/>
-    <w:lsdException w:name="Subtitle" w:semiHidden="0" w:uiPriority="11" w:unhideWhenUsed="0" w:qFormat="1"/>
-    <w:lsdException w:name="Strong" w:semiHidden="0" w:uiPriority="22" w:unhideWhenUsed="0" w:qFormat="1"/>
-    <w:lsdException w:name="Emphasis" w:semiHidden="0" w:uiPriority="20" w:unhideWhenUsed="0" w:qFormat="1"/>
-    <w:lsdException w:name="Table Grid" w:semiHidden="0" w:uiPriority="39" w:unhideWhenUsed="0"/>
-    <w:lsdException w:name="Placeholder Text" w:unhideWhenUsed="0"/>
-    <w:lsdException w:name="No Spacing" w:semiHidden="0" w:uiPriority="1" w:unhideWhenUsed="0" w:qFormat="1"/>
-    <w:lsdException w:name="Light Shading" w:semiHidden="0" w:uiPriority="60" w:unhideWhenUsed="0"/>
-    <w:lsdException w:name="Light List" w:semiHidden="0" w:uiPriority="61" w:unhideWhenUsed="0"/>
-    <w:lsdException w:name="Light Grid" w:semiHidden="0" w:uiPriority="62" w:unhideWhenUsed="0"/>
-    <w:lsdException w:name="Medium Shading 1" w:semiHidden="0" w:uiPriority="63" w:unhideWhenUsed="0"/>
-    <w:lsdException w:name="Medium Shading 2" w:semiHidden="0" w:uiPriority="64" w:unhideWhenUsed="0"/>
-    <w:lsdException w:name="Medium List 1" w:semiHidden="0" w:uiPriority="65" w:unhideWhenUsed="0"/>
-    <w:lsdException w:name="Medium List 2" w:semiHidden="0" w:uiPriority="66" w:unhideWhenUsed="0"/>
-    <w:lsdException w:name="Medium Grid 1" w:semiHidden="0" w:uiPriority="67" w:unhideWhenUsed="0"/>
-    <w:lsdException w:name="Medium Grid 2" w:semiHidden="0" w:uiPriority="68" w:unhideWhenUsed="0"/>
-    <w:lsdException w:name="Medium Grid 3" w:semiHidden="0" w:uiPriority="69" w:unhideWhenUsed="0"/>
-    <w:lsdException w:name="Dark List" w:semiHidden="0" w:uiPriority="70" w:unhideWhenUsed="0"/>
-    <w:lsdException w:name="Colorful Shading" w:semiHidden="0" w:uiPriority="71" w:unhideWhenUsed="0"/>
-    <w:lsdException w:name="Colorful List" w:semiHidden="0" w:uiPriority="72" w:unhideWhenUsed="0"/>
-    <w:lsdException w:name="Colorful Grid" w:semiHidden="0" w:uiPriority="73" w:unhideWhenUsed="0"/>
-    <w:lsdException w:name="Light Shading Accent 1" w:semiHidden="0" w:uiPriority="60" w:unhideWhenUsed="0"/>
-    <w:lsdException w:name="Light List Accent 1" w:semiHidden="0" w:uiPriority="61" w:unhideWhenUsed="0"/>
-    <w:lsdException w:name="Light Grid Accent 1" w:semiHidden="0" w:uiPriority="62" w:unhideWhenUsed="0"/>
-    <w:lsdException w:name="Medium Shading 1 Accent 1" w:semiHidden="0" w:uiPriority="63" w:unhideWhenUsed="0"/>
-    <w:lsdException w:name="Medium Shading 2 Accent 1" w:semiHidden="0" w:uiPriority="64" w:unhideWhenUsed="0"/>
-    <w:lsdException w:name="Medium List 1 Accent 1" w:semiHidden="0" w:uiPriority="65" w:unhideWhenUsed="0"/>
-    <w:lsdException w:name="Revision" w:unhideWhenUsed="0"/>
-    <w:lsdException w:name="List Paragraph" w:semiHidden="0" w:uiPriority="34" w:unhideWhenUsed="0" w:qFormat="1"/>
-    <w:lsdException w:name="Quote" w:semiHidden="0" w:uiPriority="29" w:unhideWhenUsed="0" w:qFormat="1"/>
-    <w:lsdException w:name="Intense Quote" w:semiHidden="0" w:uiPriority="30" w:unhideWhenUsed="0" w:qFormat="1"/>
-    <w:lsdException w:name="Medium List 2 Accent 1" w:semiHidden="0" w:uiPriority="66" w:unhideWhenUsed="0"/>
-    <w:lsdException w:name="Medium Grid 1 Accent 1" w:semiHidden="0" w:uiPriority="67" w:unhideWhenUsed="0"/>
-    <w:lsdException w:name="Medium Grid 2 Accent 1" w:semiHidden="0" w:uiPriority="68" w:unhideWhenUsed="0"/>
-    <w:lsdException w:name="Medium Grid 3 Accent 1" w:semiHidden="0" w:uiPriority="69" w:unhideWhenUsed="0"/>
-    <w:lsdException w:name="Dark List Accent 1" w:semiHidden="0" w:uiPriority="70" w:unhideWhenUsed="0"/>
-    <w:lsdException w:name="Colorful Shading Accent 1" w:semiHidden="0" w:uiPriority="71" w:unhideWhenUsed="0"/>
-    <w:lsdException w:name="Colorful List Accent 1" w:semiHidden="0" w:uiPriority="72" w:unhideWhenUsed="0"/>
-    <w:lsdException w:name="Colorful Grid Accent 1" w:semiHidden="0" w:uiPriority="73" w:unhideWhenUsed="0"/>
-    <w:lsdException w:name="Light Shading Accent 2" w:semiHidden="0" w:uiPriority="60" w:unhideWhenUsed="0"/>
-    <w:lsdException w:name="Light List Accent 2" w:semiHidden="0" w:uiPriority="61" w:unhideWhenUsed="0"/>
-    <w:lsdException w:name="Light Grid Accent 2" w:semiHidden="0" w:uiPriority="62" w:unhideWhenUsed="0"/>
-    <w:lsdException w:name="Medium Shading 1 Accent 2" w:semiHidden="0" w:uiPriority="63" w:unhideWhenUsed="0"/>
-    <w:lsdException w:name="Medium Shading 2 Accent 2" w:semiHidden="0" w:uiPriority="64" w:unhideWhenUsed="0"/>
-    <w:lsdException w:name="Medium List 1 Accent 2" w:semiHidden="0" w:uiPriority="65" w:unhideWhenUsed="0"/>
-    <w:lsdException w:name="Medium List 2 Accent 2" w:semiHidden="0" w:uiPriority="66" w:unhideWhenUsed="0"/>
-    <w:lsdException w:name="Medium Grid 1 Accent 2" w:semiHidden="0" w:uiPriority="67" w:unhideWhenUsed="0"/>
-    <w:lsdException w:name="Medium Grid 2 Accent 2" w:semiHidden="0" w:uiPriority="68" w:unhideWhenUsed="0"/>
-    <w:lsdException w:name="Medium Grid 3 Accent 2" w:semiHidden="0" w:uiPriority="69" w:unhideWhenUsed="0"/>
-    <w:lsdException w:name="Dark List Accent 2" w:semiHidden="0" w:uiPriority="70" w:unhideWhenUsed="0"/>
-    <w:lsdException w:name="Colorful Shading Accent 2" w:semiHidden="0" w:uiPriority="71" w:unhideWhenUsed="0"/>
-    <w:lsdException w:name="Colorful List Accent 2" w:semiHidden="0" w:uiPriority="72" w:unhideWhenUsed="0"/>
-    <w:lsdException w:name="Colorful Grid Accent 2" w:semiHidden="0" w:uiPriority="73" w:unhideWhenUsed="0"/>
-    <w:lsdException w:name="Light Shading Accent 3" w:semiHidden="0" w:uiPriority="60" w:unhideWhenUsed="0"/>
-    <w:lsdException w:name="Light List Accent 3" w:semiHidden="0" w:uiPriority="61" w:unhideWhenUsed="0"/>
-    <w:lsdException w:name="Light Grid Accent 3" w:semiHidden="0" w:uiPriority="62" w:unhideWhenUsed="0"/>
-    <w:lsdException w:name="Medium Shading 1 Accent 3" w:semiHidden="0" w:uiPriority="63" w:unhideWhenUsed="0"/>
-    <w:lsdException w:name="Medium Shading 2 Accent 3" w:semiHidden="0" w:uiPriority="64" w:unhideWhenUsed="0"/>
-    <w:lsdException w:name="Medium List 1 Accent 3" w:semiHidden="0" w:uiPriority="65" w:unhideWhenUsed="0"/>
-    <w:lsdException w:name="Medium List 2 Accent 3" w:semiHidden="0" w:uiPriority="66" w:unhideWhenUsed="0"/>
-    <w:lsdException w:name="Medium Grid 1 Accent 3" w:semiHidden="0" w:uiPriority="67" w:unhideWhenUsed="0"/>
-    <w:lsdException w:name="Medium Grid 2 Accent 3" w:semiHidden="0" w:uiPriority="68" w:unhideWhenUsed="0"/>
-    <w:lsdException w:name="Medium Grid 3 Accent 3" w:semiHidden="0" w:uiPriority="69" w:unhideWhenUsed="0"/>
-    <w:lsdException w:name="Dark List Accent 3" w:semiHidden="0" w:uiPriority="70" w:unhideWhenUsed="0"/>
-    <w:lsdException w:name="Colorful Shading Accent 3" w:semiHidden="0" w:uiPriority="71" w:unhideWhenUsed="0"/>
-    <w:lsdException w:name="Colorful List Accent 3" w:semiHidden="0" w:uiPriority="72" w:unhideWhenUsed="0"/>
-    <w:lsdException w:name="Colorful Grid Accent 3" w:semiHidden="0" w:uiPriority="73" w:unhideWhenUsed="0"/>
-    <w:lsdException w:name="Light Shading Accent 4" w:semiHidden="0" w:uiPriority="60" w:unhideWhenUsed="0"/>
-    <w:lsdException w:name="Light List Accent 4" w:semiHidden="0" w:uiPriority="61" w:unhideWhenUsed="0"/>
-    <w:lsdException w:name="Light Grid Accent 4" w:semiHidden="0" w:uiPriority="62" w:unhideWhenUsed="0"/>
-    <w:lsdException w:name="Medium Shading 1 Accent 4" w:semiHidden="0" w:uiPriority="63" w:unhideWhenUsed="0"/>
-    <w:lsdException w:name="Medium Shading 2 Accent 4" w:semiHidden="0" w:uiPriority="64" w:unhideWhenUsed="0"/>
-    <w:lsdException w:name="Medium List 1 Accent 4" w:semiHidden="0" w:uiPriority="65" w:unhideWhenUsed="0"/>
-    <w:lsdException w:name="Medium List 2 Accent 4" w:semiHidden="0" w:uiPriority="66" w:unhideWhenUsed="0"/>
-    <w:lsdException w:name="Medium Grid 1 Accent 4" w:semiHidden="0" w:uiPriority="67" w:unhideWhenUsed="0"/>
-    <w:lsdException w:name="Medium Grid 2 Accent 4" w:semiHidden="0" w:uiPriority="68" w:unhideWhenUsed="0"/>
-    <w:lsdException w:name="Medium Grid 3 Accent 4" w:semiHidden="0" w:uiPriority="69" w:unhideWhenUsed="0"/>
-    <w:lsdException w:name="Dark List Accent 4" w:semiHidden="0" w:uiPriority="70" w:unhideWhenUsed="0"/>
-    <w:lsdException w:name="Colorful Shading Accent 4" w:semiHidden="0" w:uiPriority="71" w:unhideWhenUsed="0"/>
-    <w:lsdException w:name="Colorful List Accent 4" w:semiHidden="0" w:uiPriority="72" w:unhideWhenUsed="0"/>
-    <w:lsdException w:name="Colorful Grid Accent 4" w:semiHidden="0" w:uiPriority="73" w:unhideWhenUsed="0"/>
-    <w:lsdException w:name="Light Shading Accent 5" w:semiHidden="0" w:uiPriority="60" w:unhideWhenUsed="0"/>
-    <w:lsdException w:name="Light List Accent 5" w:semiHidden="0" w:uiPriority="61" w:unhideWhenUsed="0"/>
-    <w:lsdException w:name="Light Grid Accent 5" w:semiHidden="0" w:uiPriority="62" w:unhideWhenUsed="0"/>
-    <w:lsdException w:name="Medium Shading 1 Accent 5" w:semiHidden="0" w:uiPriority="63" w:unhideWhenUsed="0"/>
-    <w:lsdException w:name="Medium Shading 2 Accent 5" w:semiHidden="0" w:uiPriority="64" w:unhideWhenUsed="0"/>
-    <w:lsdException w:name="Medium List 1 Accent 5" w:semiHidden="0" w:uiPriority="65" w:unhideWhenUsed="0"/>
-    <w:lsdException w:name="Medium List 2 Accent 5" w:semiHidden="0" w:uiPriority="66" w:unhideWhenUsed="0"/>
-    <w:lsdException w:name="Medium Grid 1 Accent 5" w:semiHidden="0" w:uiPriority="67" w:unhideWhenUsed="0"/>
-    <w:lsdException w:name="Medium Grid 2 Accent 5" w:semiHidden="0" w:uiPriority="68" w:unhideWhenUsed="0"/>
-    <w:lsdException w:name="Medium Grid 3 Accent 5" w:semiHidden="0" w:uiPriority="69" w:unhideWhenUsed="0"/>
-    <w:lsdException w:name="Dark List Accent 5" w:semiHidden="0" w:uiPriority="70" w:unhideWhenUsed="0"/>
-    <w:lsdException w:name="Colorful Shading Accent 5" w:semiHidden="0" w:uiPriority="71" w:unhideWhenUsed="0"/>
-    <w:lsdException w:name="Colorful List Accent 5" w:semiHidden="0" w:uiPriority="72" w:unhideWhenUsed="0"/>
-    <w:lsdException w:name="Colorful Grid Accent 5" w:semiHidden="0" w:uiPriority="73" w:unhideWhenUsed="0"/>
-    <w:lsdException w:name="Light Shading Accent 6" w:semiHidden="0" w:uiPriority="60" w:unhideWhenUsed="0"/>
-    <w:lsdException w:name="Light List Accent 6" w:semiHidden="0" w:uiPriority="61" w:unhideWhenUsed="0"/>
-    <w:lsdException w:name="Light Grid Accent 6" w:semiHidden="0" w:uiPriority="62" w:unhideWhenUsed="0"/>
-    <w:lsdException w:name="Medium Shading 1 Accent 6" w:semiHidden="0" w:uiPriority="63" w:unhideWhenUsed="0"/>
-    <w:lsdException w:name="Medium Shading 2 Accent 6" w:semiHidden="0" w:uiPriority="64" w:unhideWhenUsed="0"/>
-    <w:lsdException w:name="Medium List 1 Accent 6" w:semiHidden="0" w:uiPriority="65" w:unhideWhenUsed="0"/>
-    <w:lsdException w:name="Medium List 2 Accent 6" w:semiHidden="0" w:uiPriority="66" w:unhideWhenUsed="0"/>
-    <w:lsdException w:name="Medium Grid 1 Accent 6" w:semiHidden="0" w:uiPriority="67" w:unhideWhenUsed="0"/>
-    <w:lsdException w:name="Medium Grid 2 Accent 6" w:semiHidden="0" w:uiPriority="68" w:unhideWhenUsed="0"/>
-    <w:lsdException w:name="Medium Grid 3 Accent 6" w:semiHidden="0" w:uiPriority="69" w:unhideWhenUsed="0"/>
-    <w:lsdException w:name="Dark List Accent 6" w:semiHidden="0" w:uiPriority="70" w:unhideWhenUsed="0"/>
-    <w:lsdException w:name="Colorful Shading Accent 6" w:semiHidden="0" w:uiPriority="71" w:unhideWhenUsed="0"/>
-    <w:lsdException w:name="Colorful List Accent 6" w:semiHidden="0" w:uiPriority="72" w:unhideWhenUsed="0"/>
-    <w:lsdException w:name="Colorful Grid Accent 6" w:semiHidden="0" w:uiPriority="73" w:unhideWhenUsed="0"/>
-    <w:lsdException w:name="Subtle Emphasis" w:semiHidden="0" w:uiPriority="19" w:unhideWhenUsed="0" w:qFormat="1"/>
-    <w:lsdException w:name="Intense Emphasis" w:semiHidden="0" w:uiPriority="21" w:unhideWhenUsed="0" w:qFormat="1"/>
-    <w:lsdException w:name="Subtle Reference" w:semiHidden="0" w:uiPriority="31" w:unhideWhenUsed="0" w:qFormat="1"/>
-    <w:lsdException w:name="Intense Reference" w:semiHidden="0" w:uiPriority="32" w:unhideWhenUsed="0" w:qFormat="1"/>
-    <w:lsdException w:name="Book Title" w:semiHidden="0" w:uiPriority="33" w:unhideWhenUsed="0" w:qFormat="1"/>
-    <w:lsdException w:name="Bibliography" w:uiPriority="37"/>
-    <w:lsdException w:name="TOC Heading" w:uiPriority="39" w:qFormat="1"/>
-  </w:latentStyles>
-  <w:style w:type="paragraph" w:default="1" w:styleId="Normal">
-    <w:name w:val="Normal"/>
-    <w:qFormat/>
-  </w:style>
-  <w:style w:type="character" w:default="1" w:styleId="DefaultParagraphFont">
-    <w:name w:val="Default Paragraph Font"/>
-    <w:uiPriority w:val="1"/>
-    <w:semiHidden/>
-    <w:unhideWhenUsed/>
-  </w:style>
-  <w:style w:type="table" w:default="1" w:styleId="TableNormal">
-    <w:name w:val="Normal Table"/>
-    <w:uiPriority w:val="99"/>
-    <w:semiHidden/>
-    <w:unhideWhenUsed/>
-    <w:tblPr>
-      <w:tblInd w:w="0" w:type="dxa"/>
-      <w:tblCellMar>
-        <w:top w:w="0" w:type="dxa"/>
-        <w:left w:w="108" w:type="dxa"/>
-        <w:bottom w:w="0" w:type="dxa"/>
-        <w:right w:w="108" w:type="dxa"/>
-      </w:tblCellMar>
-    </w:tblPr>
-  </w:style>
-  <w:style w:type="numbering" w:default="1" w:styleId="NoList">
-    <w:name w:val="No List"/>
-    <w:uiPriority w:val="99"/>
-    <w:semiHidden/>
-    <w:unhideWhenUsed/>
-  </w:style>
-  <w:style w:type="paragraph" w:styleId="ListParagraph">
-    <w:name w:val="List Paragraph"/>
-    <w:basedOn w:val="Normal"/>
-    <w:uiPriority w:val="34"/>
-    <w:qFormat/>
-    <w:rsid w:val="00FD1CAB"/>
-    <w:pPr>
-      <w:ind w:left="720"/>
-      <w:contextualSpacing/>
-    </w:pPr>
-  </w:style>
-  <w:style w:type="character" w:styleId="Hyperlink">
-    <w:name w:val="Hyperlink"/>
-    <w:basedOn w:val="DefaultParagraphFont"/>
-    <w:uiPriority w:val="99"/>
-    <w:semiHidden/>
-    <w:unhideWhenUsed/>
-    <w:rsid w:val="00AC1421"/>
-    <w:rPr>
-      <w:color w:val="0000FF"/>
-      <w:u w:val="single"/>
-    </w:rPr>
-  </w:style>
-</w:styles>
-</file>
-
-<file path=word/stylesWithEffects.xml><?xml version="1.0" encoding="utf-8"?>
-<w:styles xmlns:wpc="http://schemas.microsoft.com/office/word/2010/wordprocessingCanvas" xmlns:mc="http://schemas.openxmlformats.org/markup-compatibility/2006" xmlns:o="urn:schemas-microsoft-com:office:office" xmlns:r="http://schemas.openxmlformats.org/officeDocument/2006/relationships" xmlns:m="http://schemas.openxmlformats.org/officeDocument/2006/math" xmlns:v="urn:schemas-microsoft-com:vml" xmlns:wp14="http://schemas.microsoft.com/office/word/2010/wordprocessingDrawing" xmlns:wp="http://schemas.openxmlformats.org/drawingml/2006/wordprocessingDrawing" xmlns:w10="urn:schemas-microsoft-com:office:word" xmlns:w="http://schemas.openxmlformats.org/wordprocessingml/2006/main" xmlns:w14="http://schemas.microsoft.com/office/word/2010/wordml" xmlns:wpg="http://schemas.microsoft.com/office/word/2010/wordprocessingGroup" xmlns:wpi="http://schemas.microsoft.com/office/word/2010/wordprocessingInk" xmlns:wne="http://schemas.microsoft.com/office/word/2006/wordml" xmlns:wps="http://schemas.microsoft.com/office/word/2010/wordprocessingShape" mc:Ignorable="w14 wp14">
-  <w:docDefaults>
-    <w:rPrDefault>
-      <w:rPr>
-        <w:rFonts w:asciiTheme="minorHAnsi" w:eastAsiaTheme="minorHAnsi" w:hAnsiTheme="minorHAnsi" w:cstheme="minorBidi"/>
-        <w:sz w:val="22"/>
-        <w:szCs w:val="22"/>
-        <w:lang w:val="en-US" w:eastAsia="en-US" w:bidi="ar-SA"/>
-      </w:rPr>
-    </w:rPrDefault>
-    <w:pPrDefault>
-      <w:pPr>
-        <w:spacing w:after="160" w:line="259" w:lineRule="auto"/>
-      </w:pPr>
-    </w:pPrDefault>
-  </w:docDefaults>
-  <w:latentStyles w:defLockedState="0" w:defUIPriority="99" w:defSemiHidden="1" w:defUnhideWhenUsed="1" w:defQFormat="0" w:count="267">
-    <w:lsdException w:name="Normal" w:semiHidden="0" w:uiPriority="0" w:unhideWhenUsed="0" w:qFormat="1"/>
-    <w:lsdException w:name="heading 1" w:semiHidden="0" w:uiPriority="9" w:unhideWhenUsed="0" w:qFormat="1"/>
-    <w:lsdException w:name="heading 2" w:uiPriority="9" w:qFormat="1"/>
-    <w:lsdException w:name="heading 3" w:uiPriority="9" w:qFormat="1"/>
-    <w:lsdException w:name="heading 4" w:uiPriority="9" w:qFormat="1"/>
-    <w:lsdException w:name="heading 5" w:uiPriority="9" w:qFormat="1"/>
-    <w:lsdException w:name="heading 6" w:uiPriority="9" w:qFormat="1"/>
-    <w:lsdException w:name="heading 7" w:uiPriority="9" w:qFormat="1"/>
-    <w:lsdException w:name="heading 8" w:uiPriority="9" w:qFormat="1"/>
-    <w:lsdException w:name="heading 9" w:uiPriority="9" w:qFormat="1"/>
-    <w:lsdException w:name="toc 1" w:uiPriority="39"/>
-    <w:lsdException w:name="toc 2" w:uiPriority="39"/>
-    <w:lsdException w:name="toc 3" w:uiPriority="39"/>
-    <w:lsdException w:name="toc 4" w:uiPriority="39"/>
-    <w:lsdException w:name="toc 5" w:uiPriority="39"/>
-    <w:lsdException w:name="toc 6" w:uiPriority="39"/>
-    <w:lsdException w:name="toc 7" w:uiPriority="39"/>
-    <w:lsdException w:name="toc 8" w:uiPriority="39"/>
-    <w:lsdException w:name="toc 9" w:uiPriority="39"/>
-    <w:lsdException w:name="caption" w:uiPriority="35" w:qFormat="1"/>
-    <w:lsdException w:name="Title" w:semiHidden="0" w:uiPriority="10" w:unhideWhenUsed="0" w:qFormat="1"/>
-    <w:lsdException w:name="Default Paragraph Font" w:uiPriority="1"/>
-    <w:lsdException w:name="Subtitle" w:semiHidden="0" w:uiPriority="11" w:unhideWhenUsed="0" w:qFormat="1"/>
-    <w:lsdException w:name="Strong" w:semiHidden="0" w:uiPriority="22" w:unhideWhenUsed="0" w:qFormat="1"/>
-    <w:lsdException w:name="Emphasis" w:semiHidden="0" w:uiPriority="20" w:unhideWhenUsed="0" w:qFormat="1"/>
-    <w:lsdException w:name="Table Grid" w:semiHidden="0" w:uiPriority="39" w:unhideWhenUsed="0"/>
-    <w:lsdException w:name="Placeholder Text" w:unhideWhenUsed="0"/>
-    <w:lsdException w:name="No Spacing" w:semiHidden="0" w:uiPriority="1" w:unhideWhenUsed="0" w:qFormat="1"/>
-    <w:lsdException w:name="Light Shading" w:semiHidden="0" w:uiPriority="60" w:unhideWhenUsed="0"/>
-    <w:lsdException w:name="Light List" w:semiHidden="0" w:uiPriority="61" w:unhideWhenUsed="0"/>
-    <w:lsdException w:name="Light Grid" w:semiHidden="0" w:uiPriority="62" w:unhideWhenUsed="0"/>
-    <w:lsdException w:name="Medium Shading 1" w:semiHidden="0" w:uiPriority="63" w:unhideWhenUsed="0"/>
-    <w:lsdException w:name="Medium Shading 2" w:semiHidden="0" w:uiPriority="64" w:unhideWhenUsed="0"/>
-    <w:lsdException w:name="Medium List 1" w:semiHidden="0" w:uiPriority="65" w:unhideWhenUsed="0"/>
-    <w:lsdException w:name="Medium List 2" w:semiHidden="0" w:uiPriority="66" w:unhideWhenUsed="0"/>
-    <w:lsdException w:name="Medium Grid 1" w:semiHidden="0" w:uiPriority="67" w:unhideWhenUsed="0"/>
-    <w:lsdException w:name="Medium Grid 2" w:semiHidden="0" w:uiPriority="68" w:unhideWhenUsed="0"/>
-    <w:lsdException w:name="Medium Grid 3" w:semiHidden="0" w:uiPriority="69" w:unhideWhenUsed="0"/>
-    <w:lsdException w:name="Dark List" w:semiHidden="0" w:uiPriority="70" w:unhideWhenUsed="0"/>
-    <w:lsdException w:name="Colorful Shading" w:semiHidden="0" w:uiPriority="71" w:unhideWhenUsed="0"/>
-    <w:lsdException w:name="Colorful List" w:semiHidden="0" w:uiPriority="72" w:unhideWhenUsed="0"/>
-    <w:lsdException w:name="Colorful Grid" w:semiHidden="0" w:uiPriority="73" w:unhideWhenUsed="0"/>
-    <w:lsdException w:name="Light Shading Accent 1" w:semiHidden="0" w:uiPriority="60" w:unhideWhenUsed="0"/>
-    <w:lsdException w:name="Light List Accent 1" w:semiHidden="0" w:uiPriority="61" w:unhideWhenUsed="0"/>
-    <w:lsdException w:name="Light Grid Accent 1" w:semiHidden="0" w:uiPriority="62" w:unhideWhenUsed="0"/>
-    <w:lsdException w:name="Medium Shading 1 Accent 1" w:semiHidden="0" w:uiPriority="63" w:unhideWhenUsed="0"/>
-    <w:lsdException w:name="Medium Shading 2 Accent 1" w:semiHidden="0" w:uiPriority="64" w:unhideWhenUsed="0"/>
-    <w:lsdException w:name="Medium List 1 Accent 1" w:semiHidden="0" w:uiPriority="65" w:unhideWhenUsed="0"/>
-    <w:lsdException w:name="Revision" w:unhideWhenUsed="0"/>
-    <w:lsdException w:name="List Paragraph" w:semiHidden="0" w:uiPriority="34" w:unhideWhenUsed="0" w:qFormat="1"/>
-    <w:lsdException w:name="Quote" w:semiHidden="0" w:uiPriority="29" w:unhideWhenUsed="0" w:qFormat="1"/>
-    <w:lsdException w:name="Intense Quote" w:semiHidden="0" w:uiPriority="30" w:unhideWhenUsed="0" w:qFormat="1"/>
-    <w:lsdException w:name="Medium List 2 Accent 1" w:semiHidden="0" w:uiPriority="66" w:unhideWhenUsed="0"/>
-    <w:lsdException w:name="Medium Grid 1 Accent 1" w:semiHidden="0" w:uiPriority="67" w:unhideWhenUsed="0"/>
-    <w:lsdException w:name="Medium Grid 2 Accent 1" w:semiHidden="0" w:uiPriority="68" w:unhideWhenUsed="0"/>
-    <w:lsdException w:name="Medium Grid 3 Accent 1" w:semiHidden="0" w:uiPriority="69" w:unhideWhenUsed="0"/>
-    <w:lsdException w:name="Dark List Accent 1" w:semiHidden="0" w:uiPriority="70" w:unhideWhenUsed="0"/>
-    <w:lsdException w:name="Colorful Shading Accent 1" w:semiHidden="0" w:uiPriority="71" w:unhideWhenUsed="0"/>
-    <w:lsdException w:name="Colorful List Accent 1" w:semiHidden="0" w:uiPriority="72" w:unhideWhenUsed="0"/>
-    <w:lsdException w:name="Colorful Grid Accent 1" w:semiHidden="0" w:uiPriority="73" w:unhideWhenUsed="0"/>
-    <w:lsdException w:name="Light Shading Accent 2" w:semiHidden="0" w:uiPriority="60" w:unhideWhenUsed="0"/>
-    <w:lsdException w:name="Light List Accent 2" w:semiHidden="0" w:uiPriority="61" w:unhideWhenUsed="0"/>
-    <w:lsdException w:name="Light Grid Accent 2" w:semiHidden="0" w:uiPriority="62" w:unhideWhenUsed="0"/>
-    <w:lsdException w:name="Medium Shading 1 Accent 2" w:semiHidden="0" w:uiPriority="63" w:unhideWhenUsed="0"/>
-    <w:lsdException w:name="Medium Shading 2 Accent 2" w:semiHidden="0" w:uiPriority="64" w:unhideWhenUsed="0"/>
-    <w:lsdException w:name="Medium List 1 Accent 2" w:semiHidden="0" w:uiPriority="65" w:unhideWhenUsed="0"/>
-    <w:lsdException w:name="Medium List 2 Accent 2" w:semiHidden="0" w:uiPriority="66" w:unhideWhenUsed="0"/>
-    <w:lsdException w:name="Medium Grid 1 Accent 2" w:semiHidden="0" w:uiPriority="67" w:unhideWhenUsed="0"/>
-    <w:lsdException w:name="Medium Grid 2 Accent 2" w:semiHidden="0" w:uiPriority="68" w:unhideWhenUsed="0"/>
-    <w:lsdException w:name="Medium Grid 3 Accent 2" w:semiHidden="0" w:uiPriority="69" w:unhideWhenUsed="0"/>
-    <w:lsdException w:name="Dark List Accent 2" w:semiHidden="0" w:uiPriority="70" w:unhideWhenUsed="0"/>
-    <w:lsdException w:name="Colorful Shading Accent 2" w:semiHidden="0" w:uiPriority="71" w:unhideWhenUsed="0"/>
-    <w:lsdException w:name="Colorful List Accent 2" w:semiHidden="0" w:uiPriority="72" w:unhideWhenUsed="0"/>
-    <w:lsdException w:name="Colorful Grid Accent 2" w:semiHidden="0" w:uiPriority="73" w:unhideWhenUsed="0"/>
-    <w:lsdException w:name="Light Shading Accent 3" w:semiHidden="0" w:uiPriority="60" w:unhideWhenUsed="0"/>
-    <w:lsdException w:name="Light List Accent 3" w:semiHidden="0" w:uiPriority="61" w:unhideWhenUsed="0"/>
-    <w:lsdException w:name="Light Grid Accent 3" w:semiHidden="0" w:uiPriority="62" w:unhideWhenUsed="0"/>
-    <w:lsdException w:name="Medium Shading 1 Accent 3" w:semiHidden="0" w:uiPriority="63" w:unhideWhenUsed="0"/>
-    <w:lsdException w:name="Medium Shading 2 Accent 3" w:semiHidden="0" w:uiPriority="64" w:unhideWhenUsed="0"/>
-    <w:lsdException w:name="Medium List 1 Accent 3" w:semiHidden="0" w:uiPriority="65" w:unhideWhenUsed="0"/>
-    <w:lsdException w:name="Medium List 2 Accent 3" w:semiHidden="0" w:uiPriority="66" w:unhideWhenUsed="0"/>
-    <w:lsdException w:name="Medium Grid 1 Accent 3" w:semiHidden="0" w:uiPriority="67" w:unhideWhenUsed="0"/>
-    <w:lsdException w:name="Medium Grid 2 Accent 3" w:semiHidden="0" w:uiPriority="68" w:unhideWhenUsed="0"/>
-    <w:lsdException w:name="Medium Grid 3 Accent 3" w:semiHidden="0" w:uiPriority="69" w:unhideWhenUsed="0"/>
-    <w:lsdException w:name="Dark List Accent 3" w:semiHidden="0" w:uiPriority="70" w:unhideWhenUsed="0"/>
-    <w:lsdException w:name="Colorful Shading Accent 3" w:semiHidden="0" w:uiPriority="71" w:unhideWhenUsed="0"/>
-    <w:lsdException w:name="Colorful List Accent 3" w:semiHidden="0" w:uiPriority="72" w:unhideWhenUsed="0"/>
-    <w:lsdException w:name="Colorful Grid Accent 3" w:semiHidden="0" w:uiPriority="73" w:unhideWhenUsed="0"/>
-    <w:lsdException w:name="Light Shading Accent 4" w:semiHidden="0" w:uiPriority="60" w:unhideWhenUsed="0"/>
-    <w:lsdException w:name="Light List Accent 4" w:semiHidden="0" w:uiPriority="61" w:unhideWhenUsed="0"/>
-    <w:lsdException w:name="Light Grid Accent 4" w:semiHidden="0" w:uiPriority="62" w:unhideWhenUsed="0"/>
-    <w:lsdException w:name="Medium Shading 1 Accent 4" w:semiHidden="0" w:uiPriority="63" w:unhideWhenUsed="0"/>
-    <w:lsdException w:name="Medium Shading 2 Accent 4" w:semiHidden="0" w:uiPriority="64" w:unhideWhenUsed="0"/>
-    <w:lsdException w:name="Medium List 1 Accent 4" w:semiHidden="0" w:uiPriority="65" w:unhideWhenUsed="0"/>
-    <w:lsdException w:name="Medium List 2 Accent 4" w:semiHidden="0" w:uiPriority="66" w:unhideWhenUsed="0"/>
-    <w:lsdException w:name="Medium Grid 1 Accent 4" w:semiHidden="0" w:uiPriority="67" w:unhideWhenUsed="0"/>
-    <w:lsdException w:name="Medium Grid 2 Accent 4" w:semiHidden="0" w:uiPriority="68" w:unhideWhenUsed="0"/>
-    <w:lsdException w:name="Medium Grid 3 Accent 4" w:semiHidden="0" w:uiPriority="69" w:unhideWhenUsed="0"/>
-    <w:lsdException w:name="Dark List Accent 4" w:semiHidden="0" w:uiPriority="70" w:unhideWhenUsed="0"/>
-    <w:lsdException w:name="Colorful Shading Accent 4" w:semiHidden="0" w:uiPriority="71" w:unhideWhenUsed="0"/>
-    <w:lsdException w:name="Colorful List Accent 4" w:semiHidden="0" w:uiPriority="72" w:unhideWhenUsed="0"/>
-    <w:lsdException w:name="Colorful Grid Accent 4" w:semiHidden="0" w:uiPriority="73" w:unhideWhenUsed="0"/>
-    <w:lsdException w:name="Light Shading Accent 5" w:semiHidden="0" w:uiPriority="60" w:unhideWhenUsed="0"/>
-    <w:lsdException w:name="Light List Accent 5" w:semiHidden="0" w:uiPriority="61" w:unhideWhenUsed="0"/>
-    <w:lsdException w:name="Light Grid Accent 5" w:semiHidden="0" w:uiPriority="62" w:unhideWhenUsed="0"/>
-    <w:lsdException w:name="Medium Shading 1 Accent 5" w:semiHidden="0" w:uiPriority="63" w:unhideWhenUsed="0"/>
-    <w:lsdException w:name="Medium Shading 2 Accent 5" w:semiHidden="0" w:uiPriority="64" w:unhideWhenUsed="0"/>
-    <w:lsdException w:name="Medium List 1 Accent 5" w:semiHidden="0" w:uiPriority="65" w:unhideWhenUsed="0"/>
-    <w:lsdException w:name="Medium List 2 Accent 5" w:semiHidden="0" w:uiPriority="66" w:unhideWhenUsed="0"/>
-    <w:lsdException w:name="Medium Grid 1 Accent 5" w:semiHidden="0" w:uiPriority="67" w:unhideWhenUsed="0"/>
-    <w:lsdException w:name="Medium Grid 2 Accent 5" w:semiHidden="0" w:uiPriority="68" w:unhideWhenUsed="0"/>
-    <w:lsdException w:name="Medium Grid 3 Accent 5" w:semiHidden="0" w:uiPriority="69" w:unhideWhenUsed="0"/>
-    <w:lsdException w:name="Dark List Accent 5" w:semiHidden="0" w:uiPriority="70" w:unhideWhenUsed="0"/>
-    <w:lsdException w:name="Colorful Shading Accent 5" w:semiHidden="0" w:uiPriority="71" w:unhideWhenUsed="0"/>
-    <w:lsdException w:name="Colorful List Accent 5" w:semiHidden="0" w:uiPriority="72" w:unhideWhenUsed="0"/>
-    <w:lsdException w:name="Colorful Grid Accent 5" w:semiHidden="0" w:uiPriority="73" w:unhideWhenUsed="0"/>
-    <w:lsdException w:name="Light Shading Accent 6" w:semiHidden="0" w:uiPriority="60" w:unhideWhenUsed="0"/>
-    <w:lsdException w:name="Light List Accent 6" w:semiHidden="0" w:uiPriority="61" w:unhideWhenUsed="0"/>
-    <w:lsdException w:name="Light Grid Accent 6" w:semiHidden="0" w:uiPriority="62" w:unhideWhenUsed="0"/>
-    <w:lsdException w:name="Medium Shading 1 Accent 6" w:semiHidden="0" w:uiPriority="63" w:unhideWhenUsed="0"/>
-    <w:lsdException w:name="Medium Shading 2 Accent 6" w:semiHidden="0" w:uiPriority="64" w:unhideWhenUsed="0"/>
-    <w:lsdException w:name="Medium List 1 Accent 6" w:semiHidden="0" w:uiPriority="65" w:unhideWhenUsed="0"/>
-    <w:lsdException w:name="Medium List 2 Accent 6" w:semiHidden="0" w:uiPriority="66" w:unhideWhenUsed="0"/>
-    <w:lsdException w:name="Medium Grid 1 Accent 6" w:semiHidden="0" w:uiPriority="67" w:unhideWhenUsed="0"/>
-    <w:lsdException w:name="Medium Grid 2 Accent 6" w:semiHidden="0" w:uiPriority="68" w:unhideWhenUsed="0"/>
-    <w:lsdException w:name="Medium Grid 3 Accent 6" w:semiHidden="0" w:uiPriority="69" w:unhideWhenUsed="0"/>
-    <w:lsdException w:name="Dark List Accent 6" w:semiHidden="0" w:uiPriority="70" w:unhideWhenUsed="0"/>
-    <w:lsdException w:name="Colorful Shading Accent 6" w:semiHidden="0" w:uiPriority="71" w:unhideWhenUsed="0"/>
-    <w:lsdException w:name="Colorful List Accent 6" w:semiHidden="0" w:uiPriority="72" w:unhideWhenUsed="0"/>
-    <w:lsdException w:name="Colorful Grid Accent 6" w:semiHidden="0" w:uiPriority="73" w:unhideWhenUsed="0"/>
-    <w:lsdException w:name="Subtle Emphasis" w:semiHidden="0" w:uiPriority="19" w:unhideWhenUsed="0" w:qFormat="1"/>
-    <w:lsdException w:name="Intense Emphasis" w:semiHidden="0" w:uiPriority="21" w:unhideWhenUsed="0" w:qFormat="1"/>
-    <w:lsdException w:name="Subtle Reference" w:semiHidden="0" w:uiPriority="31" w:unhideWhenUsed="0" w:qFormat="1"/>
-    <w:lsdException w:name="Intense Reference" w:semiHidden="0" w:uiPriority="32" w:unhideWhenUsed="0" w:qFormat="1"/>
-    <w:lsdException w:name="Book Title" w:semiHidden="0" w:uiPriority="33" w:unhideWhenUsed="0" w:qFormat="1"/>
-    <w:lsdException w:name="Bibliography" w:uiPriority="37"/>
-    <w:lsdException w:name="TOC Heading" w:uiPriority="39" w:qFormat="1"/>
+  <w:latentStyles w:defLockedState="0" w:defUIPriority="99" w:defSemiHidden="0" w:defUnhideWhenUsed="0" w:defQFormat="0" w:count="371">
+    <w:lsdException w:name="Normal" w:uiPriority="0" w:qFormat="1"/>
+    <w:lsdException w:name="heading 1" w:uiPriority="9" w:qFormat="1"/>
+    <w:lsdException w:name="heading 2" w:semiHidden="1" w:uiPriority="9" w:unhideWhenUsed="1" w:qFormat="1"/>
+    <w:lsdException w:name="heading 3" w:semiHidden="1" w:uiPriority="9" w:unhideWhenUsed="1" w:qFormat="1"/>
+    <w:lsdException w:name="heading 4" w:semiHidden="1" w:uiPriority="9" w:unhideWhenUsed="1" w:qFormat="1"/>
+    <w:lsdException w:name="heading 5" w:semiHidden="1" w:uiPriority="9" w:unhideWhenUsed="1" w:qFormat="1"/>
+    <w:lsdException w:name="heading 6" w:semiHidden="1" w:uiPriority="9" w:unhideWhenUsed="1" w:qFormat="1"/>
+    <w:lsdException w:name="heading 7" w:semiHidden="1" w:uiPriority="9" w:unhideWhenUsed="1" w:qFormat="1"/>
+    <w:lsdException w:name="heading 8" w:semiHidden="1" w:uiPriority="9" w:unhideWhenUsed="1" w:qFormat="1"/>
+    <w:lsdException w:name="heading 9" w:semiHidden="1" w:uiPriority="9" w:unhideWhenUsed="1" w:qFormat="1"/>
+    <w:lsdException w:name="index 1" w:semiHidden="1" w:unhideWhenUsed="1"/>
+    <w:lsdException w:name="index 2" w:semiHidden="1" w:unhideWhenUsed="1"/>
+    <w:lsdException w:name="index 3" w:semiHidden="1" w:unhideWhenUsed="1"/>
+    <w:lsdException w:name="index 4" w:semiHidden="1" w:unhideWhenUsed="1"/>
+    <w:lsdException w:name="index 5" w:semiHidden="1" w:unhideWhenUsed="1"/>
+    <w:lsdException w:name="index 6" w:semiHidden="1" w:unhideWhenUsed="1"/>
+    <w:lsdException w:name="index 7" w:semiHidden="1" w:unhideWhenUsed="1"/>
+    <w:lsdException w:name="index 8" w:semiHidden="1" w:unhideWhenUsed="1"/>
+    <w:lsdException w:name="index 9" w:semiHidden="1" w:unhideWhenUsed="1"/>
+    <w:lsdException w:name="toc 1" w:semiHidden="1" w:uiPriority="39" w:unhideWhenUsed="1"/>
+    <w:lsdException w:name="toc 2" w:semiHidden="1" w:uiPriority="39" w:unhideWhenUsed="1"/>
+    <w:lsdException w:name="toc 3" w:semiHidden="1" w:uiPriority="39" w:unhideWhenUsed="1"/>
+    <w:lsdException w:name="toc 4" w:semiHidden="1" w:uiPriority="39" w:unhideWhenUsed="1"/>
+    <w:lsdException w:name="toc 5" w:semiHidden="1" w:uiPriority="39" w:unhideWhenUsed="1"/>
+    <w:lsdException w:name="toc 6" w:semiHidden="1" w:uiPriority="39" w:unhideWhenUsed="1"/>
+    <w:lsdException w:name="toc 7" w:semiHidden="1" w:uiPriority="39" w:unhideWhenUsed="1"/>
+    <w:lsdException w:name="toc 8" w:semiHidden="1" w:uiPriority="39" w:unhideWhenUsed="1"/>
+    <w:lsdException w:name="toc 9" w:semiHidden="1" w:uiPriority="39" w:unhideWhenUsed="1"/>
+    <w:lsdException w:name="Normal Indent" w:semiHidden="1" w:unhideWhenUsed="1"/>
+    <w:lsdException w:name="footnote text" w:semiHidden="1" w:unhideWhenUsed="1"/>
+    <w:lsdException w:name="annotation text" w:semiHidden="1" w:unhideWhenUsed="1"/>
+    <w:lsdException w:name="header" w:semiHidden="1" w:unhideWhenUsed="1"/>
+    <w:lsdException w:name="footer" w:semiHidden="1" w:unhideWhenUsed="1"/>
+    <w:lsdException w:name="index heading" w:semiHidden="1" w:unhideWhenUsed="1"/>
+    <w:lsdException w:name="caption" w:semiHidden="1" w:uiPriority="35" w:unhideWhenUsed="1" w:qFormat="1"/>
+    <w:lsdException w:name="table of figures" w:semiHidden="1" w:unhideWhenUsed="1"/>
+    <w:lsdException w:name="envelope address" w:semiHidden="1" w:unhideWhenUsed="1"/>
+    <w:lsdException w:name="envelope return" w:semiHidden="1" w:unhideWhenUsed="1"/>
+    <w:lsdException w:name="footnote reference" w:semiHidden="1" w:unhideWhenUsed="1"/>
+    <w:lsdException w:name="annotation reference" w:semiHidden="1" w:unhideWhenUsed="1"/>
+    <w:lsdException w:name="line number" w:semiHidden="1" w:unhideWhenUsed="1"/>
+    <w:lsdException w:name="page number" w:semiHidden="1" w:unhideWhenUsed="1"/>
+    <w:lsdException w:name="endnote reference" w:semiHidden="1" w:unhideWhenUsed="1"/>
+    <w:lsdException w:name="endnote text" w:semiHidden="1" w:unhideWhenUsed="1"/>
+    <w:lsdException w:name="table of authorities" w:semiHidden="1" w:unhideWhenUsed="1"/>
+    <w:lsdException w:name="macro" w:semiHidden="1" w:unhideWhenUsed="1"/>
+    <w:lsdException w:name="toa heading" w:semiHidden="1" w:unhideWhenUsed="1"/>
+    <w:lsdException w:name="List" w:semiHidden="1" w:unhideWhenUsed="1"/>
+    <w:lsdException w:name="List Bullet" w:semiHidden="1" w:unhideWhenUsed="1"/>
+    <w:lsdException w:name="List Number" w:semiHidden="1" w:unhideWhenUsed="1"/>
+    <w:lsdException w:name="List 2" w:semiHidden="1" w:unhideWhenUsed="1"/>
+    <w:lsdException w:name="List 3" w:semiHidden="1" w:unhideWhenUsed="1"/>
+    <w:lsdException w:name="List 4" w:semiHidden="1" w:unhideWhenUsed="1"/>
+    <w:lsdException w:name="List 5" w:semiHidden="1" w:unhideWhenUsed="1"/>
+    <w:lsdException w:name="List Bullet 2" w:semiHidden="1" w:unhideWhenUsed="1"/>
+    <w:lsdException w:name="List Bullet 3" w:semiHidden="1" w:unhideWhenUsed="1"/>
+    <w:lsdException w:name="List Bullet 4" w:semiHidden="1" w:unhideWhenUsed="1"/>
+    <w:lsdException w:name="List Bullet 5" w:semiHidden="1" w:unhideWhenUsed="1"/>
+    <w:lsdException w:name="List Number 2" w:semiHidden="1" w:unhideWhenUsed="1"/>
+    <w:lsdException w:name="List Number 3" w:semiHidden="1" w:unhideWhenUsed="1"/>
+    <w:lsdException w:name="List Number 4" w:semiHidden="1" w:unhideWhenUsed="1"/>
+    <w:lsdException w:name="List Number 5" w:semiHidden="1" w:unhideWhenUsed="1"/>
+    <w:lsdException w:name="Title" w:uiPriority="10" w:qFormat="1"/>
+    <w:lsdException w:name="Closing" w:semiHidden="1" w:unhideWhenUsed="1"/>
+    <w:lsdException w:name="Signature" w:semiHidden="1" w:unhideWhenUsed="1"/>
+    <w:lsdException w:name="Default Paragraph Font" w:semiHidden="1" w:uiPriority="1" w:unhideWhenUsed="1"/>
+    <w:lsdException w:name="Body Text" w:semiHidden="1" w:unhideWhenUsed="1"/>
+    <w:lsdException w:name="Body Text Indent" w:semiHidden="1" w:unhideWhenUsed="1"/>
+    <w:lsdException w:name="List Continue" w:semiHidden="1" w:unhideWhenUsed="1"/>
+    <w:lsdException w:name="List Continue 2" w:semiHidden="1" w:unhideWhenUsed="1"/>
+    <w:lsdException w:name="List Continue 3" w:semiHidden="1" w:unhideWhenUsed="1"/>
+    <w:lsdException w:name="List Continue 4" w:semiHidden="1" w:unhideWhenUsed="1"/>
+    <w:lsdException w:name="List Continue 5" w:semiHidden="1" w:unhideWhenUsed="1"/>
+    <w:lsdException w:name="Message Header" w:semiHidden="1" w:unhideWhenUsed="1"/>
+    <w:lsdException w:name="Subtitle" w:uiPriority="11" w:qFormat="1"/>
+    <w:lsdException w:name="Salutation" w:semiHidden="1" w:unhideWhenUsed="1"/>
+    <w:lsdException w:name="Date" w:semiHidden="1" w:unhideWhenUsed="1"/>
+    <w:lsdException w:name="Body Text First Indent" w:semiHidden="1" w:unhideWhenUsed="1"/>
+    <w:lsdException w:name="Body Text First Indent 2" w:semiHidden="1" w:unhideWhenUsed="1"/>
+    <w:lsdException w:name="Note Heading" w:semiHidden="1" w:unhideWhenUsed="1"/>
+    <w:lsdException w:name="Body Text 2" w:semiHidden="1" w:unhideWhenUsed="1"/>
+    <w:lsdException w:name="Body Text 3" w:semiHidden="1" w:unhideWhenUsed="1"/>
+    <w:lsdException w:name="Body Text Indent 2" w:semiHidden="1" w:unhideWhenUsed="1"/>
+    <w:lsdException w:name="Body Text Indent 3" w:semiHidden="1" w:unhideWhenUsed="1"/>
+    <w:lsdException w:name="Block Text" w:semiHidden="1" w:unhideWhenUsed="1"/>
+    <w:lsdException w:name="Hyperlink" w:semiHidden="1" w:unhideWhenUsed="1"/>
+    <w:lsdException w:name="FollowedHyperlink" w:semiHidden="1" w:unhideWhenUsed="1"/>
+    <w:lsdException w:name="Strong" w:uiPriority="22" w:qFormat="1"/>
+    <w:lsdException w:name="Emphasis" w:uiPriority="20" w:qFormat="1"/>
+    <w:lsdException w:name="Document Map" w:semiHidden="1" w:unhideWhenUsed="1"/>
+    <w:lsdException w:name="Plain Text" w:semiHidden="1" w:unhideWhenUsed="1"/>
+    <w:lsdException w:name="E-mail Signature" w:semiHidden="1" w:unhideWhenUsed="1"/>
+    <w:lsdException w:name="HTML Top of Form" w:semiHidden="1" w:unhideWhenUsed="1"/>
+    <w:lsdException w:name="HTML Bottom of Form" w:semiHidden="1" w:unhideWhenUsed="1"/>
+    <w:lsdException w:name="Normal (Web)" w:semiHidden="1" w:unhideWhenUsed="1"/>
+    <w:lsdException w:name="HTML Acronym" w:semiHidden="1" w:unhideWhenUsed="1"/>
+    <w:lsdException w:name="HTML Address" w:semiHidden="1" w:unhideWhenUsed="1"/>
+    <w:lsdException w:name="HTML Cite" w:semiHidden="1" w:unhideWhenUsed="1"/>
+    <w:lsdException w:name="HTML Code" w:semiHidden="1" w:unhideWhenUsed="1"/>
+    <w:lsdException w:name="HTML Definition" w:semiHidden="1" w:unhideWhenUsed="1"/>
+    <w:lsdException w:name="HTML Keyboard" w:semiHidden="1" w:unhideWhenUsed="1"/>
+    <w:lsdException w:name="HTML Preformatted" w:semiHidden="1" w:unhideWhenUsed="1"/>
+    <w:lsdException w:name="HTML Sample" w:semiHidden="1" w:unhideWhenUsed="1"/>
+    <w:lsdException w:name="HTML Typewriter" w:semiHidden="1" w:unhideWhenUsed="1"/>
+    <w:lsdException w:name="HTML Variable" w:semiHidden="1" w:unhideWhenUsed="1"/>
+    <w:lsdException w:name="Normal Table" w:semiHidden="1" w:unhideWhenUsed="1"/>
+    <w:lsdException w:name="annotation subject" w:semiHidden="1" w:unhideWhenUsed="1"/>
+    <w:lsdException w:name="No List" w:semiHidden="1" w:unhideWhenUsed="1"/>
+    <w:lsdException w:name="Outline List 1" w:semiHidden="1" w:unhideWhenUsed="1"/>
+    <w:lsdException w:name="Outline List 2" w:semiHidden="1" w:unhideWhenUsed="1"/>
+    <w:lsdException w:name="Outline List 3" w:semiHidden="1" w:unhideWhenUsed="1"/>
+    <w:lsdException w:name="Table Simple 1" w:semiHidden="1" w:unhideWhenUsed="1"/>
+    <w:lsdException w:name="Table Simple 2" w:semiHidden="1" w:unhideWhenUsed="1"/>
+    <w:lsdException w:name="Table Simple 3" w:semiHidden="1" w:unhideWhenUsed="1"/>
+    <w:lsdException w:name="Table Classic 1" w:semiHidden="1" w:unhideWhenUsed="1"/>
+    <w:lsdException w:name="Table Classic 2" w:semiHidden="1" w:unhideWhenUsed="1"/>
+    <w:lsdException w:name="Table Classic 3" w:semiHidden="1" w:unhideWhenUsed="1"/>
+    <w:lsdException w:name="Table Classic 4" w:semiHidden="1" w:unhideWhenUsed="1"/>
+    <w:lsdException w:name="Table Colorful 1" w:semiHidden="1" w:unhideWhenUsed="1"/>
+    <w:lsdException w:name="Table Colorful 2" w:semiHidden="1" w:unhideWhenUsed="1"/>
+    <w:lsdException w:name="Table Colorful 3" w:semiHidden="1" w:unhideWhenUsed="1"/>
+    <w:lsdException w:name="Table Columns 1" w:semiHidden="1" w:unhideWhenUsed="1"/>
+    <w:lsdException w:name="Table Columns 2" w:semiHidden="1" w:unhideWhenUsed="1"/>
+    <w:lsdException w:name="Table Columns 3" w:semiHidden="1" w:unhideWhenUsed="1"/>
+    <w:lsdException w:name="Table Columns 4" w:semiHidden="1" w:unhideWhenUsed="1"/>
+    <w:lsdException w:name="Table Columns 5" w:semiHidden="1" w:unhideWhenUsed="1"/>
+    <w:lsdException w:name="Table Grid 1" w:semiHidden="1" w:unhideWhenUsed="1"/>
+    <w:lsdException w:name="Table Grid 2" w:semiHidden="1" w:unhideWhenUsed="1"/>
+    <w:lsdException w:name="Table Grid 3" w:semiHidden="1" w:unhideWhenUsed="1"/>
+    <w:lsdException w:name="Table Grid 4" w:semiHidden="1" w:unhideWhenUsed="1"/>
+    <w:lsdException w:name="Table Grid 5" w:semiHidden="1" w:unhideWhenUsed="1"/>
+    <w:lsdException w:name="Table Grid 6" w:semiHidden="1" w:unhideWhenUsed="1"/>
+    <w:lsdException w:name="Table Grid 7" w:semiHidden="1" w:unhideWhenUsed="1"/>
+    <w:lsdException w:name="Table Grid 8" w:semiHidden="1" w:unhideWhenUsed="1"/>
+    <w:lsdException w:name="Table List 1" w:semiHidden="1" w:unhideWhenUsed="1"/>
+    <w:lsdException w:name="Table List 2" w:semiHidden="1" w:unhideWhenUsed="1"/>
+    <w:lsdException w:name="Table List 3" w:semiHidden="1" w:unhideWhenUsed="1"/>
+    <w:lsdException w:name="Table List 4" w:semiHidden="1" w:unhideWhenUsed="1"/>
+    <w:lsdException w:name="Table List 5" w:semiHidden="1" w:unhideWhenUsed="1"/>
+    <w:lsdException w:name="Table List 6" w:semiHidden="1" w:unhideWhenUsed="1"/>
+    <w:lsdException w:name="Table List 7" w:semiHidden="1" w:unhideWhenUsed="1"/>
+    <w:lsdException w:name="Table List 8" w:semiHidden="1" w:unhideWhenUsed="1"/>
+    <w:lsdException w:name="Table 3D effects 1" w:semiHidden="1" w:unhideWhenUsed="1"/>
+    <w:lsdException w:name="Table 3D effects 2" w:semiHidden="1" w:unhideWhenUsed="1"/>
+    <w:lsdException w:name="Table 3D effects 3" w:semiHidden="1" w:unhideWhenUsed="1"/>
+    <w:lsdException w:name="Table Contemporary" w:semiHidden="1" w:unhideWhenUsed="1"/>
+    <w:lsdException w:name="Table Elegant" w:semiHidden="1" w:unhideWhenUsed="1"/>
+    <w:lsdException w:name="Table Professional" w:semiHidden="1" w:unhideWhenUsed="1"/>
+    <w:lsdException w:name="Table Subtle 1" w:semiHidden="1" w:unhideWhenUsed="1"/>
+    <w:lsdException w:name="Table Subtle 2" w:semiHidden="1" w:unhideWhenUsed="1"/>
+    <w:lsdException w:name="Table Web 1" w:semiHidden="1" w:unhideWhenUsed="1"/>
+    <w:lsdException w:name="Table Web 2" w:semiHidden="1" w:unhideWhenUsed="1"/>
+    <w:lsdException w:name="Table Web 3" w:semiHidden="1" w:unhideWhenUsed="1"/>
+    <w:lsdException w:name="Balloon Text" w:semiHidden="1" w:unhideWhenUsed="1"/>
+    <w:lsdException w:name="Table Grid" w:uiPriority="39"/>
+    <w:lsdException w:name="Table Theme" w:semiHidden="1" w:unhideWhenUsed="1"/>
+    <w:lsdException w:name="Placeholder Text" w:semiHidden="1"/>
+    <w:lsdException w:name="No Spacing" w:uiPriority="1" w:qFormat="1"/>
+    <w:lsdException w:name="Light Shading" w:uiPriority="60"/>
+    <w:lsdException w:name="Light List" w:uiPriority="61"/>
+    <w:lsdException w:name="Light Grid" w:uiPriority="62"/>
+    <w:lsdException w:name="Medium Shading 1" w:uiPriority="63"/>
+    <w:lsdException w:name="Medium Shading 2" w:uiPriority="64"/>
+    <w:lsdException w:name="Medium List 1" w:uiPriority="65"/>
+    <w:lsdException w:name="Medium List 2" w:uiPriority="66"/>
+    <w:lsdException w:name="Medium Grid 1" w:uiPriority="67"/>
+    <w:lsdException w:name="Medium Grid 2" w:uiPriority="68"/>
+    <w:lsdException w:name="Medium Grid 3" w:uiPriority="69"/>
+    <w:lsdException w:name="Dark List" w:uiPriority="70"/>
+    <w:lsdException w:name="Colorful Shading" w:uiPriority="71"/>
+    <w:lsdException w:name="Colorful List" w:uiPriority="72"/>
+    <w:lsdException w:name="Colorful Grid" w:uiPriority="73"/>
+    <w:lsdException w:name="Light Shading Accent 1" w:uiPriority="60"/>
+    <w:lsdException w:name="Light List Accent 1" w:uiPriority="61"/>
+    <w:lsdException w:name="Light Grid Accent 1" w:uiPriority="62"/>
+    <w:lsdException w:name="Medium Shading 1 Accent 1" w:uiPriority="63"/>
+    <w:lsdException w:name="Medium Shading 2 Accent 1" w:uiPriority="64"/>
+    <w:lsdException w:name="Medium List 1 Accent 1" w:uiPriority="65"/>
+    <w:lsdException w:name="Revision" w:semiHidden="1"/>
+    <w:lsdException w:name="List Paragraph" w:uiPriority="34" w:qFormat="1"/>
+    <w:lsdException w:name="Quote" w:uiPriority="29" w:qFormat="1"/>
+    <w:lsdException w:name="Intense Quote" w:uiPriority="30" w:qFormat="1"/>
+    <w:lsdException w:name="Medium List 2 Accent 1" w:uiPriority="66"/>
+    <w:lsdException w:name="Medium Grid 1 Accent 1" w:uiPriority="67"/>
+    <w:lsdException w:name="Medium Grid 2 Accent 1" w:uiPriority="68"/>
+    <w:lsdException w:name="Medium Grid 3 Accent 1" w:uiPriority="69"/>
+    <w:lsdException w:name="Dark List Accent 1" w:uiPriority="70"/>
+    <w:lsdException w:name="Colorful Shading Accent 1" w:uiPriority="71"/>
+    <w:lsdException w:name="Colorful List Accent 1" w:uiPriority="72"/>
+    <w:lsdException w:name="Colorful Grid Accent 1" w:uiPriority="73"/>
+    <w:lsdException w:name="Light Shading Accent 2" w:uiPriority="60"/>
+    <w:lsdException w:name="Light List Accent 2" w:uiPriority="61"/>
+    <w:lsdException w:name="Light Grid Accent 2" w:uiPriority="62"/>
+    <w:lsdException w:name="Medium Shading 1 Accent 2" w:uiPriority="63"/>
+    <w:lsdException w:name="Medium Shading 2 Accent 2" w:uiPriority="64"/>
+    <w:lsdException w:name="Medium List 1 Accent 2" w:uiPriority="65"/>
+    <w:lsdException w:name="Medium List 2 Accent 2" w:uiPriority="66"/>
+    <w:lsdException w:name="Medium Grid 1 Accent 2" w:uiPriority="67"/>
+    <w:lsdException w:name="Medium Grid 2 Accent 2" w:uiPriority="68"/>
+    <w:lsdException w:name="Medium Grid 3 Accent 2" w:uiPriority="69"/>
+    <w:lsdException w:name="Dark List Accent 2" w:uiPriority="70"/>
+    <w:lsdException w:name="Colorful Shading Accent 2" w:uiPriority="71"/>
+    <w:lsdException w:name="Colorful List Accent 2" w:uiPriority="72"/>
+    <w:lsdException w:name="Colorful Grid Accent 2" w:uiPriority="73"/>
+    <w:lsdException w:name="Light Shading Accent 3" w:uiPriority="60"/>
+    <w:lsdException w:name="Light List Accent 3" w:uiPriority="61"/>
+    <w:lsdException w:name="Light Grid Accent 3" w:uiPriority="62"/>
+    <w:lsdException w:name="Medium Shading 1 Accent 3" w:uiPriority="63"/>
+    <w:lsdException w:name="Medium Shading 2 Accent 3" w:uiPriority="64"/>
+    <w:lsdException w:name="Medium List 1 Accent 3" w:uiPriority="65"/>
+    <w:lsdException w:name="Medium List 2 Accent 3" w:uiPriority="66"/>
+    <w:lsdException w:name="Medium Grid 1 Accent 3" w:uiPriority="67"/>
+    <w:lsdException w:name="Medium Grid 2 Accent 3" w:uiPriority="68"/>
+    <w:lsdException w:name="Medium Grid 3 Accent 3" w:uiPriority="69"/>
+    <w:lsdException w:name="Dark List Accent 3" w:uiPriority="70"/>
+    <w:lsdException w:name="Colorful Shading Accent 3" w:uiPriority="71"/>
+    <w:lsdException w:name="Colorful List Accent 3" w:uiPriority="72"/>
+    <w:lsdException w:name="Colorful Grid Accent 3" w:uiPriority="73"/>
+    <w:lsdException w:name="Light Shading Accent 4" w:uiPriority="60"/>
+    <w:lsdException w:name="Light List Accent 4" w:uiPriority="61"/>
+    <w:lsdException w:name="Light Grid Accent 4" w:uiPriority="62"/>
+    <w:lsdException w:name="Medium Shading 1 Accent 4" w:uiPriority="63"/>
+    <w:lsdException w:name="Medium Shading 2 Accent 4" w:uiPriority="64"/>
+    <w:lsdException w:name="Medium List 1 Accent 4" w:uiPriority="65"/>
+    <w:lsdException w:name="Medium List 2 Accent 4" w:uiPriority="66"/>
+    <w:lsdException w:name="Medium Grid 1 Accent 4" w:uiPriority="67"/>
+    <w:lsdException w:name="Medium Grid 2 Accent 4" w:uiPriority="68"/>
+    <w:lsdException w:name="Medium Grid 3 Accent 4" w:uiPriority="69"/>
+    <w:lsdException w:name="Dark List Accent 4" w:uiPriority="70"/>
+    <w:lsdException w:name="Colorful Shading Accent 4" w:uiPriority="71"/>
+    <w:lsdException w:name="Colorful List Accent 4" w:uiPriority="72"/>
+    <w:lsdException w:name="Colorful Grid Accent 4" w:uiPriority="73"/>
+    <w:lsdException w:name="Light Shading Accent 5" w:uiPriority="60"/>
+    <w:lsdException w:name="Light List Accent 5" w:uiPriority="61"/>
+    <w:lsdException w:name="Light Grid Accent 5" w:uiPriority="62"/>
+    <w:lsdException w:name="Medium Shading 1 Accent 5" w:uiPriority="63"/>
+    <w:lsdException w:name="Medium Shading 2 Accent 5" w:uiPriority="64"/>
+    <w:lsdException w:name="Medium List 1 Accent 5" w:uiPriority="65"/>
+    <w:lsdException w:name="Medium List 2 Accent 5" w:uiPriority="66"/>
+    <w:lsdException w:name="Medium Grid 1 Accent 5" w:uiPriority="67"/>
+    <w:lsdException w:name="Medium Grid 2 Accent 5" w:uiPriority="68"/>
+    <w:lsdException w:name="Medium Grid 3 Accent 5" w:uiPriority="69"/>
+    <w:lsdException w:name="Dark List Accent 5" w:uiPriority="70"/>
+    <w:lsdException w:name="Colorful Shading Accent 5" w:uiPriority="71"/>
+    <w:lsdException w:name="Colorful List Accent 5" w:uiPriority="72"/>
+    <w:lsdException w:name="Colorful Grid Accent 5" w:uiPriority="73"/>
+    <w:lsdException w:name="Light Shading Accent 6" w:uiPriority="60"/>
+    <w:lsdException w:name="Light List Accent 6" w:uiPriority="61"/>
+    <w:lsdException w:name="Light Grid Accent 6" w:uiPriority="62"/>
+    <w:lsdException w:name="Medium Shading 1 Accent 6" w:uiPriority="63"/>
+    <w:lsdException w:name="Medium Shading 2 Accent 6" w:uiPriority="64"/>
+    <w:lsdException w:name="Medium List 1 Accent 6" w:uiPriority="65"/>
+    <w:lsdException w:name="Medium List 2 Accent 6" w:uiPriority="66"/>
+    <w:lsdException w:name="Medium Grid 1 Accent 6" w:uiPriority="67"/>
+    <w:lsdException w:name="Medium Grid 2 Accent 6" w:uiPriority="68"/>
+    <w:lsdException w:name="Medium Grid 3 Accent 6" w:uiPriority="69"/>
+    <w:lsdException w:name="Dark List Accent 6" w:uiPriority="70"/>
+    <w:lsdException w:name="Colorful Shading Accent 6" w:uiPriority="71"/>
+    <w:lsdException w:name="Colorful List Accent 6" w:uiPriority="72"/>
+    <w:lsdException w:name="Colorful Grid Accent 6" w:uiPriority="73"/>
+    <w:lsdException w:name="Subtle Emphasis" w:uiPriority="19" w:qFormat="1"/>
+    <w:lsdException w:name="Intense Emphasis" w:uiPriority="21" w:qFormat="1"/>
+    <w:lsdException w:name="Subtle Reference" w:uiPriority="31" w:qFormat="1"/>
+    <w:lsdException w:name="Intense Reference" w:uiPriority="32" w:qFormat="1"/>
+    <w:lsdException w:name="Book Title" w:uiPriority="33" w:qFormat="1"/>
+    <w:lsdException w:name="Bibliography" w:semiHidden="1" w:uiPriority="37" w:unhideWhenUsed="1"/>
+    <w:lsdException w:name="TOC Heading" w:semiHidden="1" w:uiPriority="39" w:unhideWhenUsed="1" w:qFormat="1"/>
+    <w:lsdException w:name="Plain Table 1" w:uiPriority="41"/>
+    <w:lsdException w:name="Plain Table 2" w:uiPriority="42"/>
+    <w:lsdException w:name="Plain Table 3" w:uiPriority="43"/>
+    <w:lsdException w:name="Plain Table 4" w:uiPriority="44"/>
+    <w:lsdException w:name="Plain Table 5" w:uiPriority="45"/>
+    <w:lsdException w:name="Grid Table Light" w:uiPriority="40"/>
+    <w:lsdException w:name="Grid Table 1 Light" w:uiPriority="46"/>
+    <w:lsdException w:name="Grid Table 2" w:uiPriority="47"/>
+    <w:lsdException w:name="Grid Table 3" w:uiPriority="48"/>
+    <w:lsdException w:name="Grid Table 4" w:uiPriority="49"/>
+    <w:lsdException w:name="Grid Table 5 Dark" w:uiPriority="50"/>
+    <w:lsdException w:name="Grid Table 6 Colorful" w:uiPriority="51"/>
+    <w:lsdException w:name="Grid Table 7 Colorful" w:uiPriority="52"/>
+    <w:lsdException w:name="Grid Table 1 Light Accent 1" w:uiPriority="46"/>
+    <w:lsdException w:name="Grid Table 2 Accent 1" w:uiPriority="47"/>
+    <w:lsdException w:name="Grid Table 3 Accent 1" w:uiPriority="48"/>
+    <w:lsdException w:name="Grid Table 4 Accent 1" w:uiPriority="49"/>
+    <w:lsdException w:name="Grid Table 5 Dark Accent 1" w:uiPriority="50"/>
+    <w:lsdException w:name="Grid Table 6 Colorful Accent 1" w:uiPriority="51"/>
+    <w:lsdException w:name="Grid Table 7 Colorful Accent 1" w:uiPriority="52"/>
+    <w:lsdException w:name="Grid Table 1 Light Accent 2" w:uiPriority="46"/>
+    <w:lsdException w:name="Grid Table 2 Accent 2" w:uiPriority="47"/>
+    <w:lsdException w:name="Grid Table 3 Accent 2" w:uiPriority="48"/>
+    <w:lsdException w:name="Grid Table 4 Accent 2" w:uiPriority="49"/>
+    <w:lsdException w:name="Grid Table 5 Dark Accent 2" w:uiPriority="50"/>
+    <w:lsdException w:name="Grid Table 6 Colorful Accent 2" w:uiPriority="51"/>
+    <w:lsdException w:name="Grid Table 7 Colorful Accent 2" w:uiPriority="52"/>
+    <w:lsdException w:name="Grid Table 1 Light Accent 3" w:uiPriority="46"/>
+    <w:lsdException w:name="Grid Table 2 Accent 3" w:uiPriority="47"/>
+    <w:lsdException w:name="Grid Table 3 Accent 3" w:uiPriority="48"/>
+    <w:lsdException w:name="Grid Table 4 Accent 3" w:uiPriority="49"/>
+    <w:lsdException w:name="Grid Table 5 Dark Accent 3" w:uiPriority="50"/>
+    <w:lsdException w:name="Grid Table 6 Colorful Accent 3" w:uiPriority="51"/>
+    <w:lsdException w:name="Grid Table 7 Colorful Accent 3" w:uiPriority="52"/>
+    <w:lsdException w:name="Grid Table 1 Light Accent 4" w:uiPriority="46"/>
+    <w:lsdException w:name="Grid Table 2 Accent 4" w:uiPriority="47"/>
+    <w:lsdException w:name="Grid Table 3 Accent 4" w:uiPriority="48"/>
+    <w:lsdException w:name="Grid Table 4 Accent 4" w:uiPriority="49"/>
+    <w:lsdException w:name="Grid Table 5 Dark Accent 4" w:uiPriority="50"/>
+    <w:lsdException w:name="Grid Table 6 Colorful Accent 4" w:uiPriority="51"/>
+    <w:lsdException w:name="Grid Table 7 Colorful Accent 4" w:uiPriority="52"/>
+    <w:lsdException w:name="Grid Table 1 Light Accent 5" w:uiPriority="46"/>
+    <w:lsdException w:name="Grid Table 2 Accent 5" w:uiPriority="47"/>
+    <w:lsdException w:name="Grid Table 3 Accent 5" w:uiPriority="48"/>
+    <w:lsdException w:name="Grid Table 4 Accent 5" w:uiPriority="49"/>
+    <w:lsdException w:name="Grid Table 5 Dark Accent 5" w:uiPriority="50"/>
+    <w:lsdException w:name="Grid Table 6 Colorful Accent 5" w:uiPriority="51"/>
+    <w:lsdException w:name="Grid Table 7 Colorful Accent 5" w:uiPriority="52"/>
+    <w:lsdException w:name="Grid Table 1 Light Accent 6" w:uiPriority="46"/>
+    <w:lsdException w:name="Grid Table 2 Accent 6" w:uiPriority="47"/>
+    <w:lsdException w:name="Grid Table 3 Accent 6" w:uiPriority="48"/>
+    <w:lsdException w:name="Grid Table 4 Accent 6" w:uiPriority="49"/>
+    <w:lsdException w:name="Grid Table 5 Dark Accent 6" w:uiPriority="50"/>
+    <w:lsdException w:name="Grid Table 6 Colorful Accent 6" w:uiPriority="51"/>
+    <w:lsdException w:name="Grid Table 7 Colorful Accent 6" w:uiPriority="52"/>
+    <w:lsdException w:name="List Table 1 Light" w:uiPriority="46"/>
+    <w:lsdException w:name="List Table 2" w:uiPriority="47"/>
+    <w:lsdException w:name="List Table 3" w:uiPriority="48"/>
+    <w:lsdException w:name="List Table 4" w:uiPriority="49"/>
+    <w:lsdException w:name="List Table 5 Dark" w:uiPriority="50"/>
+    <w:lsdException w:name="List Table 6 Colorful" w:uiPriority="51"/>
+    <w:lsdException w:name="List Table 7 Colorful" w:uiPriority="52"/>
+    <w:lsdException w:name="List Table 1 Light Accent 1" w:uiPriority="46"/>
+    <w:lsdException w:name="List Table 2 Accent 1" w:uiPriority="47"/>
+    <w:lsdException w:name="List Table 3 Accent 1" w:uiPriority="48"/>
+    <w:lsdException w:name="List Table 4 Accent 1" w:uiPriority="49"/>
+    <w:lsdException w:name="List Table 5 Dark Accent 1" w:uiPriority="50"/>
+    <w:lsdException w:name="List Table 6 Colorful Accent 1" w:uiPriority="51"/>
+    <w:lsdException w:name="List Table 7 Colorful Accent 1" w:uiPriority="52"/>
+    <w:lsdException w:name="List Table 1 Light Accent 2" w:uiPriority="46"/>
+    <w:lsdException w:name="List Table 2 Accent 2" w:uiPriority="47"/>
+    <w:lsdException w:name="List Table 3 Accent 2" w:uiPriority="48"/>
+    <w:lsdException w:name="List Table 4 Accent 2" w:uiPriority="49"/>
+    <w:lsdException w:name="List Table 5 Dark Accent 2" w:uiPriority="50"/>
+    <w:lsdException w:name="List Table 6 Colorful Accent 2" w:uiPriority="51"/>
+    <w:lsdException w:name="List Table 7 Colorful Accent 2" w:uiPriority="52"/>
+    <w:lsdException w:name="List Table 1 Light Accent 3" w:uiPriority="46"/>
+    <w:lsdException w:name="List Table 2 Accent 3" w:uiPriority="47"/>
+    <w:lsdException w:name="List Table 3 Accent 3" w:uiPriority="48"/>
+    <w:lsdException w:name="List Table 4 Accent 3" w:uiPriority="49"/>
+    <w:lsdException w:name="List Table 5 Dark Accent 3" w:uiPriority="50"/>
+    <w:lsdException w:name="List Table 6 Colorful Accent 3" w:uiPriority="51"/>
+    <w:lsdException w:name="List Table 7 Colorful Accent 3" w:uiPriority="52"/>
+    <w:lsdException w:name="List Table 1 Light Accent 4" w:uiPriority="46"/>
+    <w:lsdException w:name="List Table 2 Accent 4" w:uiPriority="47"/>
+    <w:lsdException w:name="List Table 3 Accent 4" w:uiPriority="48"/>
+    <w:lsdException w:name="List Table 4 Accent 4" w:uiPriority="49"/>
+    <w:lsdException w:name="List Table 5 Dark Accent 4" w:uiPriority="50"/>
+    <w:lsdException w:name="List Table 6 Colorful Accent 4" w:uiPriority="51"/>
+    <w:lsdException w:name="List Table 7 Colorful Accent 4" w:uiPriority="52"/>
+    <w:lsdException w:name="List Table 1 Light Accent 5" w:uiPriority="46"/>
+    <w:lsdException w:name="List Table 2 Accent 5" w:uiPriority="47"/>
+    <w:lsdException w:name="List Table 3 Accent 5" w:uiPriority="48"/>
+    <w:lsdException w:name="List Table 4 Accent 5" w:uiPriority="49"/>
+    <w:lsdException w:name="List Table 5 Dark Accent 5" w:uiPriority="50"/>
+    <w:lsdException w:name="List Table 6 Colorful Accent 5" w:uiPriority="51"/>
+    <w:lsdException w:name="List Table 7 Colorful Accent 5" w:uiPriority="52"/>
+    <w:lsdException w:name="List Table 1 Light Accent 6" w:uiPriority="46"/>
+    <w:lsdException w:name="List Table 2 Accent 6" w:uiPriority="47"/>
+    <w:lsdException w:name="List Table 3 Accent 6" w:uiPriority="48"/>
+    <w:lsdException w:name="List Table 4 Accent 6" w:uiPriority="49"/>
+    <w:lsdException w:name="List Table 5 Dark Accent 6" w:uiPriority="50"/>
+    <w:lsdException w:name="List Table 6 Colorful Accent 6" w:uiPriority="51"/>
+    <w:lsdException w:name="List Table 7 Colorful Accent 6" w:uiPriority="52"/>
   </w:latentStyles>
   <w:style w:type="paragraph" w:default="1" w:styleId="Normal">
     <w:name w:val="Normal"/>
@@ -8446,7 +10140,7 @@
   <a:extraClrSchemeLst/>
   <a:extLst>
     <a:ext uri="{05A4C25C-085E-4340-85A3-A5531E510DB2}">
-      <thm15:themeFamily xmlns="" xmlns:thm15="http://schemas.microsoft.com/office/thememl/2012/main" name="Office Theme" id="{62F939B6-93AF-4DB8-9C6B-D6C7DFDC589F}" vid="{4A3C46E8-61CC-4603-A589-7422A47A8E4A}"/>
+      <thm15:themeFamily xmlns:thm15="http://schemas.microsoft.com/office/thememl/2012/main" name="Office Theme" id="{62F939B6-93AF-4DB8-9C6B-D6C7DFDC589F}" vid="{4A3C46E8-61CC-4603-A589-7422A47A8E4A}"/>
     </a:ext>
   </a:extLst>
 </a:theme>

</xml_diff>